<commit_message>
Falta capa e algumas restrições
</commit_message>
<xml_diff>
--- a/Relacional.docx
+++ b/Relacional.docx
@@ -1,10 +1,34 @@
 
 <file path=word/document.xml><?xml version="1.0" encoding="utf-8"?>
-<w:document xmlns:o="urn:schemas-microsoft-com:office:office" xmlns:r="http://schemas.openxmlformats.org/officeDocument/2006/relationships" xmlns:v="urn:schemas-microsoft-com:vml" xmlns:w="http://schemas.openxmlformats.org/wordprocessingml/2006/main" xmlns:w10="urn:schemas-microsoft-com:office:word" xmlns:wp="http://schemas.openxmlformats.org/drawingml/2006/wordprocessingDrawing" xmlns:wps="http://schemas.microsoft.com/office/word/2010/wordprocessingShape" xmlns:wpg="http://schemas.microsoft.com/office/word/2010/wordprocessingGroup" xmlns:mc="http://schemas.openxmlformats.org/markup-compatibility/2006" xmlns:wp14="http://schemas.microsoft.com/office/word/2010/wordprocessingDrawing" xmlns:w14="http://schemas.microsoft.com/office/word/2010/wordml" mc:Ignorable="w14 wp14">
+<w:document xmlns:wpc="http://schemas.microsoft.com/office/word/2010/wordprocessingCanvas" xmlns:cx="http://schemas.microsoft.com/office/drawing/2014/chartex" xmlns:cx1="http://schemas.microsoft.com/office/drawing/2015/9/8/chartex" xmlns:cx2="http://schemas.microsoft.com/office/drawing/2015/10/21/chartex" xmlns:cx3="http://schemas.microsoft.com/office/drawing/2016/5/9/chartex" xmlns:cx4="http://schemas.microsoft.com/office/drawing/2016/5/10/chartex" xmlns:cx5="http://schemas.microsoft.com/office/drawing/2016/5/11/chartex" xmlns:mc="http://schemas.openxmlformats.org/markup-compatibility/2006" xmlns:o="urn:schemas-microsoft-com:office:office" xmlns:r="http://schemas.openxmlformats.org/officeDocument/2006/relationships" xmlns:m="http://schemas.openxmlformats.org/officeDocument/2006/math" xmlns:v="urn:schemas-microsoft-com:vml" xmlns:wp14="http://schemas.microsoft.com/office/word/2010/wordprocessingDrawing" xmlns:wp="http://schemas.openxmlformats.org/drawingml/2006/wordprocessingDrawing" xmlns:w10="urn:schemas-microsoft-com:office:word" xmlns:w="http://schemas.openxmlformats.org/wordprocessingml/2006/main" xmlns:w14="http://schemas.microsoft.com/office/word/2010/wordml" xmlns:w15="http://schemas.microsoft.com/office/word/2012/wordml" xmlns:w16se="http://schemas.microsoft.com/office/word/2015/wordml/symex" xmlns:wpg="http://schemas.microsoft.com/office/word/2010/wordprocessingGroup" xmlns:wpi="http://schemas.microsoft.com/office/word/2010/wordprocessingInk" xmlns:wne="http://schemas.microsoft.com/office/word/2006/wordml" xmlns:wps="http://schemas.microsoft.com/office/word/2010/wordprocessingShape" mc:Ignorable="w14 w15 w16se wp14">
   <w:body>
     <w:p>
       <w:pPr>
-        <w:pStyle w:val="Normal"/>
+        <w:rPr>
+          <w:b/>
+          <w:sz w:val="32"/>
+          <w:szCs w:val="28"/>
+        </w:rPr>
+      </w:pPr>
+      <w:r>
+        <w:rPr>
+          <w:b/>
+          <w:sz w:val="32"/>
+          <w:szCs w:val="28"/>
+        </w:rPr>
+        <w:t>Relacional</w:t>
+      </w:r>
+    </w:p>
+    <w:p>
+      <w:pPr>
+        <w:rPr>
+          <w:sz w:val="28"/>
+          <w:szCs w:val="28"/>
+        </w:rPr>
+      </w:pPr>
+    </w:p>
+    <w:p>
+      <w:pPr>
         <w:rPr>
           <w:sz w:val="28"/>
           <w:szCs w:val="28"/>
@@ -45,18 +69,26 @@
     </w:p>
     <w:p>
       <w:pPr>
-        <w:pStyle w:val="Normal"/>
-        <w:rPr>
-          <w:sz w:val="28"/>
-          <w:szCs w:val="28"/>
-        </w:rPr>
-      </w:pPr>
-      <w:r>
-        <w:rPr>
-          <w:sz w:val="28"/>
-          <w:szCs w:val="28"/>
-        </w:rPr>
-        <w:t>User (</w:t>
+        <w:rPr>
+          <w:sz w:val="28"/>
+          <w:szCs w:val="28"/>
+        </w:rPr>
+      </w:pPr>
+      <w:proofErr w:type="spellStart"/>
+      <w:r>
+        <w:rPr>
+          <w:sz w:val="28"/>
+          <w:szCs w:val="28"/>
+        </w:rPr>
+        <w:t>User</w:t>
+      </w:r>
+      <w:proofErr w:type="spellEnd"/>
+      <w:r>
+        <w:rPr>
+          <w:sz w:val="28"/>
+          <w:szCs w:val="28"/>
+        </w:rPr>
+        <w:t xml:space="preserve"> (</w:t>
       </w:r>
       <w:r>
         <w:rPr>
@@ -77,7 +109,6 @@
     </w:p>
     <w:p>
       <w:pPr>
-        <w:pStyle w:val="Normal"/>
         <w:rPr>
           <w:sz w:val="28"/>
           <w:szCs w:val="28"/>
@@ -109,7 +140,6 @@
     </w:p>
     <w:p>
       <w:pPr>
-        <w:pStyle w:val="Normal"/>
         <w:rPr>
           <w:sz w:val="28"/>
           <w:szCs w:val="28"/>
@@ -141,7 +171,6 @@
     </w:p>
     <w:p>
       <w:pPr>
-        <w:pStyle w:val="Normal"/>
         <w:rPr>
           <w:sz w:val="28"/>
           <w:szCs w:val="28"/>
@@ -173,7 +202,6 @@
     </w:p>
     <w:p>
       <w:pPr>
-        <w:pStyle w:val="Normal"/>
         <w:rPr>
           <w:sz w:val="28"/>
           <w:szCs w:val="28"/>
@@ -206,7 +234,6 @@
     </w:p>
     <w:p>
       <w:pPr>
-        <w:pStyle w:val="Normal"/>
         <w:rPr>
           <w:sz w:val="28"/>
           <w:szCs w:val="28"/>
@@ -219,14 +246,25 @@
         </w:rPr>
         <w:t>Estado (</w:t>
       </w:r>
-      <w:r>
-        <w:rPr>
-          <w:b/>
-          <w:sz w:val="28"/>
-          <w:szCs w:val="28"/>
-          <w:u w:val="single"/>
-        </w:rPr>
-        <w:t>Timestamp, Número</w:t>
+      <w:proofErr w:type="spellStart"/>
+      <w:r>
+        <w:rPr>
+          <w:b/>
+          <w:sz w:val="28"/>
+          <w:szCs w:val="28"/>
+          <w:u w:val="single"/>
+        </w:rPr>
+        <w:t>Timestamp</w:t>
+      </w:r>
+      <w:proofErr w:type="spellEnd"/>
+      <w:r>
+        <w:rPr>
+          <w:b/>
+          <w:sz w:val="28"/>
+          <w:szCs w:val="28"/>
+          <w:u w:val="single"/>
+        </w:rPr>
+        <w:t>, Número</w:t>
       </w:r>
       <w:r>
         <w:rPr>
@@ -238,7 +276,6 @@
     </w:p>
     <w:p>
       <w:pPr>
-        <w:pStyle w:val="Normal"/>
         <w:rPr>
           <w:sz w:val="28"/>
           <w:szCs w:val="28"/>
@@ -271,7 +308,6 @@
     </w:p>
     <w:p>
       <w:pPr>
-        <w:pStyle w:val="Normal"/>
         <w:rPr>
           <w:sz w:val="28"/>
           <w:szCs w:val="28"/>
@@ -303,7 +339,6 @@
     </w:p>
     <w:p>
       <w:pPr>
-        <w:pStyle w:val="Normal"/>
         <w:rPr>
           <w:sz w:val="28"/>
           <w:szCs w:val="28"/>
@@ -336,7 +371,6 @@
     </w:p>
     <w:p>
       <w:pPr>
-        <w:pStyle w:val="Normal"/>
         <w:rPr>
           <w:sz w:val="28"/>
           <w:szCs w:val="28"/>
@@ -368,7 +402,6 @@
     </w:p>
     <w:p>
       <w:pPr>
-        <w:pStyle w:val="Normal"/>
         <w:rPr>
           <w:sz w:val="28"/>
           <w:szCs w:val="28"/>
@@ -401,7 +434,6 @@
     </w:p>
     <w:p>
       <w:pPr>
-        <w:pStyle w:val="Normal"/>
         <w:rPr>
           <w:sz w:val="28"/>
           <w:szCs w:val="28"/>
@@ -434,7 +466,6 @@
     </w:p>
     <w:p>
       <w:pPr>
-        <w:pStyle w:val="Normal"/>
         <w:rPr>
           <w:sz w:val="28"/>
           <w:szCs w:val="28"/>
@@ -466,7 +497,6 @@
     </w:p>
     <w:p>
       <w:pPr>
-        <w:pStyle w:val="Normal"/>
         <w:rPr>
           <w:sz w:val="28"/>
           <w:szCs w:val="28"/>
@@ -499,7 +529,6 @@
     </w:p>
     <w:p>
       <w:pPr>
-        <w:pStyle w:val="Normal"/>
         <w:rPr>
           <w:sz w:val="28"/>
           <w:szCs w:val="28"/>
@@ -532,7 +561,6 @@
     </w:p>
     <w:p>
       <w:pPr>
-        <w:pStyle w:val="Normal"/>
         <w:rPr>
           <w:sz w:val="28"/>
           <w:szCs w:val="28"/>
@@ -545,26 +573,52 @@
         </w:rPr>
         <w:t>Oferta (</w:t>
       </w:r>
-      <w:r>
-        <w:rPr>
-          <w:b/>
-          <w:sz w:val="28"/>
-          <w:szCs w:val="28"/>
-          <w:u w:val="single"/>
-        </w:rPr>
-        <w:t>data_início, Código, Morada</w:t>
-      </w:r>
-      <w:r>
-        <w:rPr>
-          <w:sz w:val="28"/>
-          <w:szCs w:val="28"/>
-        </w:rPr>
-        <w:t>, data_fim, Tarifa):</w:t>
-      </w:r>
-    </w:p>
-    <w:p>
-      <w:pPr>
-        <w:pStyle w:val="Normal"/>
+      <w:proofErr w:type="spellStart"/>
+      <w:r>
+        <w:rPr>
+          <w:b/>
+          <w:sz w:val="28"/>
+          <w:szCs w:val="28"/>
+          <w:u w:val="single"/>
+        </w:rPr>
+        <w:t>data_início</w:t>
+      </w:r>
+      <w:proofErr w:type="spellEnd"/>
+      <w:r>
+        <w:rPr>
+          <w:b/>
+          <w:sz w:val="28"/>
+          <w:szCs w:val="28"/>
+          <w:u w:val="single"/>
+        </w:rPr>
+        <w:t>, Código, Morada</w:t>
+      </w:r>
+      <w:r>
+        <w:rPr>
+          <w:sz w:val="28"/>
+          <w:szCs w:val="28"/>
+        </w:rPr>
+        <w:t xml:space="preserve">, </w:t>
+      </w:r>
+      <w:proofErr w:type="spellStart"/>
+      <w:r>
+        <w:rPr>
+          <w:sz w:val="28"/>
+          <w:szCs w:val="28"/>
+        </w:rPr>
+        <w:t>data_fim</w:t>
+      </w:r>
+      <w:proofErr w:type="spellEnd"/>
+      <w:r>
+        <w:rPr>
+          <w:sz w:val="28"/>
+          <w:szCs w:val="28"/>
+        </w:rPr>
+        <w:t>, Tarifa):</w:t>
+      </w:r>
+    </w:p>
+    <w:p>
+      <w:pPr>
         <w:rPr>
           <w:sz w:val="28"/>
           <w:szCs w:val="28"/>
@@ -597,37 +651,22 @@
     </w:p>
     <w:p>
       <w:pPr>
-        <w:pStyle w:val="Normal"/>
-        <w:rPr>
-          <w:sz w:val="28"/>
-          <w:szCs w:val="28"/>
-        </w:rPr>
-      </w:pPr>
-      <w:r>
-        <w:rPr>
-          <w:sz w:val="28"/>
-          <w:szCs w:val="28"/>
-        </w:rPr>
-      </w:r>
-    </w:p>
-    <w:p>
-      <w:pPr>
-        <w:pStyle w:val="Normal"/>
-        <w:rPr>
-          <w:sz w:val="28"/>
-          <w:szCs w:val="28"/>
-        </w:rPr>
-      </w:pPr>
-      <w:r>
-        <w:rPr>
-          <w:sz w:val="28"/>
-          <w:szCs w:val="28"/>
-        </w:rPr>
-      </w:r>
-    </w:p>
-    <w:p>
-      <w:pPr>
-        <w:pStyle w:val="Normal"/>
+        <w:rPr>
+          <w:sz w:val="28"/>
+          <w:szCs w:val="28"/>
+        </w:rPr>
+      </w:pPr>
+    </w:p>
+    <w:p>
+      <w:pPr>
+        <w:rPr>
+          <w:sz w:val="28"/>
+          <w:szCs w:val="28"/>
+        </w:rPr>
+      </w:pPr>
+    </w:p>
+    <w:p>
+      <w:pPr>
         <w:rPr>
           <w:sz w:val="28"/>
           <w:szCs w:val="28"/>
@@ -647,7 +686,27 @@
           <w:szCs w:val="28"/>
           <w:u w:val="single"/>
         </w:rPr>
-        <w:t>Número, data_início, Código, Morada, NIF</w:t>
+        <w:t xml:space="preserve">Número, </w:t>
+      </w:r>
+      <w:proofErr w:type="spellStart"/>
+      <w:r>
+        <w:rPr>
+          <w:b/>
+          <w:sz w:val="28"/>
+          <w:szCs w:val="28"/>
+          <w:u w:val="single"/>
+        </w:rPr>
+        <w:t>data_início</w:t>
+      </w:r>
+      <w:proofErr w:type="spellEnd"/>
+      <w:r>
+        <w:rPr>
+          <w:b/>
+          <w:sz w:val="28"/>
+          <w:szCs w:val="28"/>
+          <w:u w:val="single"/>
+        </w:rPr>
+        <w:t>, Código, Morada, NIF</w:t>
       </w:r>
       <w:r>
         <w:rPr>
@@ -659,7 +718,6 @@
     </w:p>
     <w:p>
       <w:pPr>
-        <w:pStyle w:val="Normal"/>
         <w:ind w:firstLine="708"/>
         <w:rPr>
           <w:sz w:val="28"/>
@@ -688,34 +746,50 @@
           <w:szCs w:val="28"/>
         </w:rPr>
         <w:t>)</w:t>
+      </w:r>
+      <w:r>
+        <w:rPr>
+          <w:sz w:val="28"/>
+          <w:szCs w:val="28"/>
+        </w:rPr>
         <w:tab/>
       </w:r>
     </w:p>
     <w:p>
       <w:pPr>
-        <w:pStyle w:val="Normal"/>
         <w:ind w:firstLine="708"/>
         <w:rPr>
           <w:sz w:val="28"/>
           <w:szCs w:val="28"/>
         </w:rPr>
       </w:pPr>
-      <w:r>
-        <w:rPr>
-          <w:sz w:val="28"/>
-          <w:szCs w:val="28"/>
-        </w:rPr>
-        <w:t>data_início: FK Oferta (</w:t>
-      </w:r>
-      <w:r>
-        <w:rPr>
-          <w:b/>
-          <w:sz w:val="28"/>
-          <w:szCs w:val="28"/>
-          <w:u w:val="single"/>
+      <w:proofErr w:type="spellStart"/>
+      <w:r>
+        <w:rPr>
+          <w:sz w:val="28"/>
+          <w:szCs w:val="28"/>
         </w:rPr>
         <w:t>data_início</w:t>
       </w:r>
+      <w:proofErr w:type="spellEnd"/>
+      <w:r>
+        <w:rPr>
+          <w:sz w:val="28"/>
+          <w:szCs w:val="28"/>
+        </w:rPr>
+        <w:t>: FK Oferta (</w:t>
+      </w:r>
+      <w:proofErr w:type="spellStart"/>
+      <w:r>
+        <w:rPr>
+          <w:b/>
+          <w:sz w:val="28"/>
+          <w:szCs w:val="28"/>
+          <w:u w:val="single"/>
+        </w:rPr>
+        <w:t>data_início</w:t>
+      </w:r>
+      <w:proofErr w:type="spellEnd"/>
       <w:r>
         <w:rPr>
           <w:sz w:val="28"/>
@@ -726,7 +800,6 @@
     </w:p>
     <w:p>
       <w:pPr>
-        <w:pStyle w:val="Normal"/>
         <w:ind w:firstLine="708"/>
         <w:rPr>
           <w:sz w:val="28"/>
@@ -759,17 +832,17 @@
     </w:p>
     <w:p>
       <w:pPr>
-        <w:pStyle w:val="Normal"/>
-        <w:rPr>
-          <w:sz w:val="28"/>
-          <w:szCs w:val="28"/>
-        </w:rPr>
-      </w:pPr>
-      <w:r>
-        <w:rPr>
-          <w:sz w:val="28"/>
-          <w:szCs w:val="28"/>
-        </w:rPr>
+        <w:rPr>
+          <w:sz w:val="28"/>
+          <w:szCs w:val="28"/>
+        </w:rPr>
+      </w:pPr>
+      <w:r>
+        <w:rPr>
+          <w:sz w:val="28"/>
+          <w:szCs w:val="28"/>
+        </w:rPr>
+        <w:lastRenderedPageBreak/>
         <w:tab/>
         <w:t>Morada: FK Alugável (</w:t>
       </w:r>
@@ -792,7 +865,6 @@
     </w:p>
     <w:p>
       <w:pPr>
-        <w:pStyle w:val="Normal"/>
         <w:rPr>
           <w:sz w:val="28"/>
           <w:szCs w:val="28"/>
@@ -804,7 +876,23 @@
           <w:szCs w:val="28"/>
         </w:rPr>
         <w:tab/>
-        <w:t>NIF: FK User (</w:t>
+        <w:t xml:space="preserve">NIF: FK </w:t>
+      </w:r>
+      <w:proofErr w:type="spellStart"/>
+      <w:r>
+        <w:rPr>
+          <w:sz w:val="28"/>
+          <w:szCs w:val="28"/>
+        </w:rPr>
+        <w:t>User</w:t>
+      </w:r>
+      <w:proofErr w:type="spellEnd"/>
+      <w:r>
+        <w:rPr>
+          <w:sz w:val="28"/>
+          <w:szCs w:val="28"/>
+        </w:rPr>
+        <w:t xml:space="preserve"> (</w:t>
       </w:r>
       <w:r>
         <w:rPr>
@@ -825,19 +913,14 @@
     </w:p>
     <w:p>
       <w:pPr>
-        <w:pStyle w:val="Normal"/>
-        <w:rPr>
-          <w:sz w:val="28"/>
-          <w:szCs w:val="28"/>
-        </w:rPr>
-      </w:pPr>
-      <w:r>
-        <w:rPr/>
-      </w:r>
-    </w:p>
-    <w:p>
-      <w:pPr>
-        <w:pStyle w:val="Normal"/>
+        <w:rPr>
+          <w:sz w:val="28"/>
+          <w:szCs w:val="28"/>
+        </w:rPr>
+      </w:pPr>
+    </w:p>
+    <w:p>
+      <w:pPr>
         <w:rPr>
           <w:sz w:val="28"/>
           <w:szCs w:val="28"/>
@@ -869,7 +952,6 @@
     </w:p>
     <w:p>
       <w:pPr>
-        <w:pStyle w:val="Normal"/>
         <w:rPr>
           <w:sz w:val="28"/>
           <w:szCs w:val="28"/>
@@ -881,7 +963,23 @@
           <w:szCs w:val="28"/>
         </w:rPr>
         <w:tab/>
-        <w:t>NIF: FK User (</w:t>
+        <w:t xml:space="preserve">NIF: FK </w:t>
+      </w:r>
+      <w:proofErr w:type="spellStart"/>
+      <w:r>
+        <w:rPr>
+          <w:sz w:val="28"/>
+          <w:szCs w:val="28"/>
+        </w:rPr>
+        <w:t>User</w:t>
+      </w:r>
+      <w:proofErr w:type="spellEnd"/>
+      <w:r>
+        <w:rPr>
+          <w:sz w:val="28"/>
+          <w:szCs w:val="28"/>
+        </w:rPr>
+        <w:t xml:space="preserve"> (</w:t>
       </w:r>
       <w:r>
         <w:rPr>
@@ -902,7 +1000,6 @@
     </w:p>
     <w:p>
       <w:pPr>
-        <w:pStyle w:val="Normal"/>
         <w:rPr>
           <w:sz w:val="28"/>
           <w:szCs w:val="28"/>
@@ -935,22 +1032,14 @@
     </w:p>
     <w:p>
       <w:pPr>
-        <w:pStyle w:val="Normal"/>
-        <w:rPr>
-          <w:sz w:val="28"/>
-          <w:szCs w:val="28"/>
-        </w:rPr>
-      </w:pPr>
-      <w:r>
-        <w:rPr>
-          <w:sz w:val="28"/>
-          <w:szCs w:val="28"/>
-        </w:rPr>
-      </w:r>
-    </w:p>
-    <w:p>
-      <w:pPr>
-        <w:pStyle w:val="Normal"/>
+        <w:rPr>
+          <w:sz w:val="28"/>
+          <w:szCs w:val="28"/>
+        </w:rPr>
+      </w:pPr>
+    </w:p>
+    <w:p>
+      <w:pPr>
         <w:rPr>
           <w:sz w:val="28"/>
           <w:szCs w:val="28"/>
@@ -982,7 +1071,6 @@
     </w:p>
     <w:p>
       <w:pPr>
-        <w:pStyle w:val="Normal"/>
         <w:rPr>
           <w:sz w:val="28"/>
           <w:szCs w:val="28"/>
@@ -1025,7 +1113,6 @@
     </w:p>
     <w:p>
       <w:pPr>
-        <w:pStyle w:val="Normal"/>
         <w:rPr>
           <w:sz w:val="28"/>
           <w:szCs w:val="28"/>
@@ -1044,7 +1131,23 @@
           <w:sz w:val="28"/>
           <w:szCs w:val="28"/>
         </w:rPr>
-        <w:t>NIF: FK User (</w:t>
+        <w:t xml:space="preserve">NIF: FK </w:t>
+      </w:r>
+      <w:proofErr w:type="spellStart"/>
+      <w:r>
+        <w:rPr>
+          <w:sz w:val="28"/>
+          <w:szCs w:val="28"/>
+        </w:rPr>
+        <w:t>User</w:t>
+      </w:r>
+      <w:proofErr w:type="spellEnd"/>
+      <w:r>
+        <w:rPr>
+          <w:sz w:val="28"/>
+          <w:szCs w:val="28"/>
+        </w:rPr>
+        <w:t xml:space="preserve"> (</w:t>
       </w:r>
       <w:r>
         <w:rPr>
@@ -1064,16 +1167,18 @@
       </w:r>
     </w:p>
     <w:p>
-      <w:pPr>
-        <w:pStyle w:val="Normal"/>
-        <w:rPr/>
-      </w:pPr>
       <w:r>
         <w:rPr>
           <w:sz w:val="28"/>
           <w:szCs w:val="28"/>
         </w:rPr>
         <w:tab/>
+      </w:r>
+      <w:r>
+        <w:rPr>
+          <w:sz w:val="28"/>
+          <w:szCs w:val="28"/>
+        </w:rPr>
         <w:t>Morada, Código: FK Alugável (</w:t>
       </w:r>
       <w:r>
@@ -1095,21 +1200,13 @@
     </w:p>
     <w:p>
       <w:pPr>
-        <w:pStyle w:val="Normal"/>
-        <w:rPr>
-          <w:sz w:val="28"/>
-          <w:szCs w:val="28"/>
-        </w:rPr>
-      </w:pPr>
-      <w:r>
-        <w:rPr/>
-      </w:r>
-    </w:p>
-    <w:p>
-      <w:pPr>
-        <w:pStyle w:val="Normal"/>
-        <w:rPr/>
-      </w:pPr>
+        <w:rPr>
+          <w:sz w:val="28"/>
+          <w:szCs w:val="28"/>
+        </w:rPr>
+      </w:pPr>
+    </w:p>
+    <w:p>
       <w:r>
         <w:rPr>
           <w:sz w:val="28"/>
@@ -1117,6 +1214,7 @@
         </w:rPr>
         <w:t>Inserido (</w:t>
       </w:r>
+      <w:proofErr w:type="spellStart"/>
       <w:r>
         <w:rPr>
           <w:b/>
@@ -1125,35 +1223,132 @@
           <w:szCs w:val="28"/>
           <w:u w:val="single"/>
         </w:rPr>
-        <w:t>P_morada, P_código, E_morada, E_código</w:t>
-      </w:r>
-      <w:r>
-        <w:rPr>
-          <w:b w:val="false"/>
-          <w:bCs w:val="false"/>
-          <w:sz w:val="28"/>
-          <w:szCs w:val="28"/>
-          <w:u w:val="none"/>
+        <w:t>P_morada</w:t>
+      </w:r>
+      <w:proofErr w:type="spellEnd"/>
+      <w:r>
+        <w:rPr>
+          <w:b/>
+          <w:bCs/>
+          <w:sz w:val="28"/>
+          <w:szCs w:val="28"/>
+          <w:u w:val="single"/>
+        </w:rPr>
+        <w:t xml:space="preserve">, </w:t>
+      </w:r>
+      <w:proofErr w:type="spellStart"/>
+      <w:r>
+        <w:rPr>
+          <w:b/>
+          <w:bCs/>
+          <w:sz w:val="28"/>
+          <w:szCs w:val="28"/>
+          <w:u w:val="single"/>
+        </w:rPr>
+        <w:t>P_código</w:t>
+      </w:r>
+      <w:proofErr w:type="spellEnd"/>
+      <w:r>
+        <w:rPr>
+          <w:b/>
+          <w:bCs/>
+          <w:sz w:val="28"/>
+          <w:szCs w:val="28"/>
+          <w:u w:val="single"/>
+        </w:rPr>
+        <w:t xml:space="preserve">, </w:t>
+      </w:r>
+      <w:proofErr w:type="spellStart"/>
+      <w:r>
+        <w:rPr>
+          <w:b/>
+          <w:bCs/>
+          <w:sz w:val="28"/>
+          <w:szCs w:val="28"/>
+          <w:u w:val="single"/>
+        </w:rPr>
+        <w:t>E_morada</w:t>
+      </w:r>
+      <w:proofErr w:type="spellEnd"/>
+      <w:r>
+        <w:rPr>
+          <w:b/>
+          <w:bCs/>
+          <w:sz w:val="28"/>
+          <w:szCs w:val="28"/>
+          <w:u w:val="single"/>
+        </w:rPr>
+        <w:t xml:space="preserve">, </w:t>
+      </w:r>
+      <w:proofErr w:type="spellStart"/>
+      <w:r>
+        <w:rPr>
+          <w:b/>
+          <w:bCs/>
+          <w:sz w:val="28"/>
+          <w:szCs w:val="28"/>
+          <w:u w:val="single"/>
+        </w:rPr>
+        <w:t>E_código</w:t>
+      </w:r>
+      <w:proofErr w:type="spellEnd"/>
+      <w:r>
+        <w:rPr>
+          <w:sz w:val="28"/>
+          <w:szCs w:val="28"/>
         </w:rPr>
         <w:t>):</w:t>
       </w:r>
     </w:p>
     <w:p>
-      <w:pPr>
-        <w:pStyle w:val="Normal"/>
-        <w:rPr/>
-      </w:pPr>
-      <w:r>
-        <w:rPr>
-          <w:b w:val="false"/>
-          <w:bCs w:val="false"/>
-          <w:sz w:val="28"/>
-          <w:szCs w:val="28"/>
-          <w:u w:val="none"/>
+      <w:r>
+        <w:rPr>
+          <w:sz w:val="28"/>
+          <w:szCs w:val="28"/>
         </w:rPr>
         <w:tab/>
-        <w:t>P_morada, P_código: FK Posto(</w:t>
-      </w:r>
+      </w:r>
+      <w:proofErr w:type="spellStart"/>
+      <w:r>
+        <w:rPr>
+          <w:sz w:val="28"/>
+          <w:szCs w:val="28"/>
+        </w:rPr>
+        <w:t>P_morada</w:t>
+      </w:r>
+      <w:proofErr w:type="spellEnd"/>
+      <w:r>
+        <w:rPr>
+          <w:sz w:val="28"/>
+          <w:szCs w:val="28"/>
+        </w:rPr>
+        <w:t xml:space="preserve">, </w:t>
+      </w:r>
+      <w:proofErr w:type="spellStart"/>
+      <w:r>
+        <w:rPr>
+          <w:sz w:val="28"/>
+          <w:szCs w:val="28"/>
+        </w:rPr>
+        <w:t>P_código</w:t>
+      </w:r>
+      <w:proofErr w:type="spellEnd"/>
+      <w:r>
+        <w:rPr>
+          <w:sz w:val="28"/>
+          <w:szCs w:val="28"/>
+        </w:rPr>
+        <w:t xml:space="preserve">: FK </w:t>
+      </w:r>
+      <w:proofErr w:type="gramStart"/>
+      <w:r>
+        <w:rPr>
+          <w:sz w:val="28"/>
+          <w:szCs w:val="28"/>
+        </w:rPr>
+        <w:t>Posto(</w:t>
+      </w:r>
+      <w:proofErr w:type="gramEnd"/>
       <w:r>
         <w:rPr>
           <w:b/>
@@ -1166,31 +1361,67 @@
       </w:r>
       <w:r>
         <w:rPr>
-          <w:b w:val="false"/>
-          <w:bCs w:val="false"/>
-          <w:sz w:val="28"/>
-          <w:szCs w:val="28"/>
-          <w:u w:val="none"/>
+          <w:sz w:val="28"/>
+          <w:szCs w:val="28"/>
         </w:rPr>
         <w:t>)</w:t>
       </w:r>
     </w:p>
     <w:p>
       <w:pPr>
-        <w:pStyle w:val="Normal"/>
-        <w:rPr/>
-      </w:pPr>
-      <w:r>
-        <w:rPr>
-          <w:b w:val="false"/>
-          <w:bCs w:val="false"/>
-          <w:sz w:val="28"/>
-          <w:szCs w:val="28"/>
-          <w:u w:val="none"/>
+        <w:rPr>
+          <w:sz w:val="28"/>
+          <w:szCs w:val="28"/>
+        </w:rPr>
+      </w:pPr>
+      <w:r>
+        <w:rPr>
+          <w:sz w:val="28"/>
+          <w:szCs w:val="28"/>
         </w:rPr>
         <w:tab/>
-        <w:t>E_morada, E_código: FK Espaço(</w:t>
-      </w:r>
+      </w:r>
+      <w:proofErr w:type="spellStart"/>
+      <w:r>
+        <w:rPr>
+          <w:sz w:val="28"/>
+          <w:szCs w:val="28"/>
+        </w:rPr>
+        <w:t>E_morada</w:t>
+      </w:r>
+      <w:proofErr w:type="spellEnd"/>
+      <w:r>
+        <w:rPr>
+          <w:sz w:val="28"/>
+          <w:szCs w:val="28"/>
+        </w:rPr>
+        <w:t xml:space="preserve">, </w:t>
+      </w:r>
+      <w:proofErr w:type="spellStart"/>
+      <w:r>
+        <w:rPr>
+          <w:sz w:val="28"/>
+          <w:szCs w:val="28"/>
+        </w:rPr>
+        <w:t>E_código</w:t>
+      </w:r>
+      <w:proofErr w:type="spellEnd"/>
+      <w:r>
+        <w:rPr>
+          <w:sz w:val="28"/>
+          <w:szCs w:val="28"/>
+        </w:rPr>
+        <w:t xml:space="preserve">: FK </w:t>
+      </w:r>
+      <w:proofErr w:type="gramStart"/>
+      <w:r>
+        <w:rPr>
+          <w:sz w:val="28"/>
+          <w:szCs w:val="28"/>
+        </w:rPr>
+        <w:t>Espaço(</w:t>
+      </w:r>
+      <w:proofErr w:type="gramEnd"/>
       <w:r>
         <w:rPr>
           <w:b/>
@@ -1203,64 +1434,1281 @@
       </w:r>
       <w:r>
         <w:rPr>
-          <w:b w:val="false"/>
-          <w:bCs w:val="false"/>
-          <w:sz w:val="28"/>
-          <w:szCs w:val="28"/>
-          <w:u w:val="none"/>
+          <w:sz w:val="28"/>
+          <w:szCs w:val="28"/>
         </w:rPr>
         <w:t>)</w:t>
       </w:r>
     </w:p>
     <w:p>
       <w:pPr>
-        <w:pStyle w:val="Normal"/>
-        <w:spacing w:before="0" w:after="160"/>
-        <w:rPr/>
-      </w:pPr>
-      <w:r>
-        <w:rPr/>
-      </w:r>
+        <w:rPr>
+          <w:sz w:val="28"/>
+          <w:szCs w:val="28"/>
+        </w:rPr>
+      </w:pPr>
+    </w:p>
+    <w:p>
+      <w:pPr>
+        <w:rPr>
+          <w:sz w:val="32"/>
+          <w:szCs w:val="28"/>
+        </w:rPr>
+      </w:pPr>
+      <w:r>
+        <w:rPr>
+          <w:b/>
+          <w:sz w:val="32"/>
+          <w:szCs w:val="28"/>
+        </w:rPr>
+        <w:t>Restrições de Integridade</w:t>
+      </w:r>
+    </w:p>
+    <w:p>
+      <w:pPr>
+        <w:pStyle w:val="ListParagraph"/>
+        <w:numPr>
+          <w:ilvl w:val="0"/>
+          <w:numId w:val="3"/>
+        </w:numPr>
+        <w:rPr>
+          <w:sz w:val="28"/>
+        </w:rPr>
+      </w:pPr>
+      <w:bookmarkStart w:id="0" w:name="_GoBack"/>
+      <w:bookmarkEnd w:id="0"/>
+      <w:r>
+        <w:rPr>
+          <w:sz w:val="28"/>
+        </w:rPr>
+        <w:t>Um Alugável não pode ser um Posto e um Espaço ao mesmo tempo</w:t>
+      </w:r>
+      <w:r>
+        <w:rPr>
+          <w:sz w:val="28"/>
+        </w:rPr>
+        <w:t>.</w:t>
+      </w:r>
+    </w:p>
+    <w:p/>
+    <w:p>
+      <w:pPr>
+        <w:rPr>
+          <w:sz w:val="28"/>
+          <w:szCs w:val="28"/>
+        </w:rPr>
+      </w:pPr>
+    </w:p>
+    <w:p>
+      <w:pPr>
+        <w:rPr>
+          <w:b/>
+          <w:sz w:val="32"/>
+          <w:szCs w:val="28"/>
+        </w:rPr>
+      </w:pPr>
+      <w:r>
+        <w:rPr>
+          <w:b/>
+          <w:sz w:val="32"/>
+          <w:szCs w:val="28"/>
+        </w:rPr>
+        <w:t>Álgebra Relacional</w:t>
+      </w:r>
+    </w:p>
+    <w:p>
+      <w:pPr>
+        <w:rPr>
+          <w:b/>
+          <w:sz w:val="32"/>
+          <w:szCs w:val="28"/>
+        </w:rPr>
+      </w:pPr>
+    </w:p>
+    <w:p>
+      <w:pPr>
+        <w:pStyle w:val="ListParagraph"/>
+        <w:numPr>
+          <w:ilvl w:val="0"/>
+          <w:numId w:val="1"/>
+        </w:numPr>
+        <w:rPr>
+          <w:sz w:val="28"/>
+          <w:szCs w:val="28"/>
+        </w:rPr>
+      </w:pPr>
+      <w:proofErr w:type="spellStart"/>
+      <w:r>
+        <w:rPr>
+          <w:rFonts w:cstheme="minorHAnsi"/>
+          <w:sz w:val="28"/>
+          <w:szCs w:val="28"/>
+        </w:rPr>
+        <w:t>Π</w:t>
+      </w:r>
+      <w:proofErr w:type="gramStart"/>
+      <w:r>
+        <w:rPr>
+          <w:sz w:val="28"/>
+          <w:szCs w:val="28"/>
+          <w:vertAlign w:val="subscript"/>
+        </w:rPr>
+        <w:t>Morada</w:t>
+      </w:r>
+      <w:proofErr w:type="spellEnd"/>
+      <w:r>
+        <w:rPr>
+          <w:sz w:val="28"/>
+          <w:szCs w:val="28"/>
+        </w:rPr>
+        <w:t>(</w:t>
+      </w:r>
+      <w:proofErr w:type="gramEnd"/>
+      <w:r>
+        <w:rPr>
+          <w:sz w:val="28"/>
+          <w:szCs w:val="28"/>
+          <w:vertAlign w:val="subscript"/>
+        </w:rPr>
+        <w:t xml:space="preserve">Código, </w:t>
+      </w:r>
+      <w:proofErr w:type="spellStart"/>
+      <w:r>
+        <w:rPr>
+          <w:sz w:val="28"/>
+          <w:szCs w:val="28"/>
+          <w:vertAlign w:val="subscript"/>
+        </w:rPr>
+        <w:t>Morada</w:t>
+      </w:r>
+      <w:r>
+        <w:rPr>
+          <w:sz w:val="28"/>
+          <w:szCs w:val="28"/>
+        </w:rPr>
+        <w:t>G</w:t>
+      </w:r>
+      <w:r>
+        <w:rPr>
+          <w:sz w:val="28"/>
+          <w:szCs w:val="28"/>
+          <w:vertAlign w:val="subscript"/>
+        </w:rPr>
+        <w:t>count</w:t>
+      </w:r>
+      <w:proofErr w:type="spellEnd"/>
+      <w:r>
+        <w:rPr>
+          <w:sz w:val="28"/>
+          <w:szCs w:val="28"/>
+          <w:vertAlign w:val="subscript"/>
+        </w:rPr>
+        <w:t>()&gt;1</w:t>
+      </w:r>
+      <w:r>
+        <w:rPr>
+          <w:sz w:val="28"/>
+          <w:szCs w:val="28"/>
+        </w:rPr>
+        <w:t>(oferta))</w:t>
+      </w:r>
+    </w:p>
+    <w:p>
+      <w:pPr>
+        <w:ind w:left="360"/>
+        <w:rPr>
+          <w:sz w:val="28"/>
+          <w:szCs w:val="28"/>
+        </w:rPr>
+      </w:pPr>
+    </w:p>
+    <w:p>
+      <w:pPr>
+        <w:pStyle w:val="ListParagraph"/>
+        <w:numPr>
+          <w:ilvl w:val="0"/>
+          <w:numId w:val="1"/>
+        </w:numPr>
+        <w:rPr>
+          <w:sz w:val="28"/>
+          <w:szCs w:val="28"/>
+        </w:rPr>
+      </w:pPr>
+      <w:proofErr w:type="spellStart"/>
+      <w:r>
+        <w:rPr>
+          <w:rFonts w:cstheme="minorHAnsi"/>
+          <w:sz w:val="28"/>
+          <w:szCs w:val="28"/>
+        </w:rPr>
+        <w:t>Π</w:t>
+      </w:r>
+      <w:r>
+        <w:rPr>
+          <w:rFonts w:cstheme="minorHAnsi"/>
+          <w:sz w:val="28"/>
+          <w:szCs w:val="28"/>
+          <w:vertAlign w:val="subscript"/>
+        </w:rPr>
+        <w:t>Número</w:t>
+      </w:r>
+      <w:proofErr w:type="spellEnd"/>
+      <w:r>
+        <w:rPr>
+          <w:rFonts w:cstheme="minorHAnsi"/>
+          <w:sz w:val="28"/>
+          <w:szCs w:val="28"/>
+          <w:vertAlign w:val="subscript"/>
+        </w:rPr>
+        <w:t>, Estado</w:t>
+      </w:r>
+      <w:r>
+        <w:rPr>
+          <w:rFonts w:cstheme="minorHAnsi"/>
+          <w:sz w:val="28"/>
+          <w:szCs w:val="28"/>
+        </w:rPr>
+        <w:t>(</w:t>
+      </w:r>
+      <w:proofErr w:type="spellStart"/>
+      <w:r>
+        <w:rPr>
+          <w:rFonts w:cstheme="minorHAnsi"/>
+          <w:sz w:val="28"/>
+          <w:szCs w:val="28"/>
+          <w:vertAlign w:val="subscript"/>
+        </w:rPr>
+        <w:t>Número</w:t>
+      </w:r>
+      <w:r>
+        <w:rPr>
+          <w:rFonts w:cstheme="minorHAnsi"/>
+          <w:sz w:val="28"/>
+          <w:szCs w:val="28"/>
+        </w:rPr>
+        <w:t>G</w:t>
+      </w:r>
+      <w:r>
+        <w:rPr>
+          <w:rFonts w:cstheme="minorHAnsi"/>
+          <w:sz w:val="28"/>
+          <w:szCs w:val="28"/>
+          <w:vertAlign w:val="subscript"/>
+        </w:rPr>
+        <w:t>Max</w:t>
+      </w:r>
+      <w:proofErr w:type="spellEnd"/>
+      <w:r>
+        <w:rPr>
+          <w:rFonts w:cstheme="minorHAnsi"/>
+          <w:sz w:val="28"/>
+          <w:szCs w:val="28"/>
+          <w:vertAlign w:val="subscript"/>
+        </w:rPr>
+        <w:t>(</w:t>
+      </w:r>
+      <w:proofErr w:type="spellStart"/>
+      <w:r>
+        <w:rPr>
+          <w:rFonts w:cstheme="minorHAnsi"/>
+          <w:sz w:val="28"/>
+          <w:szCs w:val="28"/>
+          <w:vertAlign w:val="subscript"/>
+        </w:rPr>
+        <w:t>timestamp</w:t>
+      </w:r>
+      <w:proofErr w:type="spellEnd"/>
+      <w:r>
+        <w:rPr>
+          <w:rFonts w:cstheme="minorHAnsi"/>
+          <w:sz w:val="28"/>
+          <w:szCs w:val="28"/>
+          <w:vertAlign w:val="subscript"/>
+        </w:rPr>
+        <w:t xml:space="preserve">) as </w:t>
+      </w:r>
+      <w:proofErr w:type="spellStart"/>
+      <w:proofErr w:type="gramStart"/>
+      <w:r>
+        <w:rPr>
+          <w:rFonts w:cstheme="minorHAnsi"/>
+          <w:sz w:val="28"/>
+          <w:szCs w:val="28"/>
+          <w:vertAlign w:val="subscript"/>
+        </w:rPr>
+        <w:t>Timestamp</w:t>
+      </w:r>
+      <w:proofErr w:type="spellEnd"/>
+      <w:r>
+        <w:rPr>
+          <w:rFonts w:cstheme="minorHAnsi"/>
+          <w:sz w:val="28"/>
+          <w:szCs w:val="28"/>
+        </w:rPr>
+        <w:t>(</w:t>
+      </w:r>
+      <w:proofErr w:type="gramEnd"/>
+      <w:r>
+        <w:rPr>
+          <w:rFonts w:cstheme="minorHAnsi"/>
+          <w:sz w:val="28"/>
+          <w:szCs w:val="28"/>
+        </w:rPr>
+        <w:t>Paga |x| Estado) |x| Estado)</w:t>
+      </w:r>
+    </w:p>
+    <w:p>
+      <w:pPr>
+        <w:pStyle w:val="ListParagraph"/>
+        <w:rPr>
+          <w:sz w:val="28"/>
+          <w:szCs w:val="28"/>
+        </w:rPr>
+      </w:pPr>
+    </w:p>
+    <w:p>
+      <w:pPr>
+        <w:pStyle w:val="ListParagraph"/>
+        <w:rPr>
+          <w:sz w:val="28"/>
+          <w:szCs w:val="28"/>
+        </w:rPr>
+      </w:pPr>
+    </w:p>
+    <w:p>
+      <w:pPr>
+        <w:pStyle w:val="ListParagraph"/>
+        <w:numPr>
+          <w:ilvl w:val="0"/>
+          <w:numId w:val="1"/>
+        </w:numPr>
+        <w:rPr>
+          <w:b/>
+          <w:sz w:val="28"/>
+          <w:szCs w:val="28"/>
+        </w:rPr>
+      </w:pPr>
+      <w:r>
+        <w:rPr>
+          <w:sz w:val="28"/>
+          <w:szCs w:val="28"/>
+        </w:rPr>
+        <w:t xml:space="preserve">Espaço – </w:t>
+      </w:r>
+      <w:proofErr w:type="spellStart"/>
+      <w:r>
+        <w:rPr>
+          <w:rFonts w:cstheme="minorHAnsi"/>
+          <w:sz w:val="28"/>
+          <w:szCs w:val="28"/>
+        </w:rPr>
+        <w:t>Π</w:t>
+      </w:r>
+      <w:r>
+        <w:rPr>
+          <w:rFonts w:cstheme="minorHAnsi"/>
+          <w:sz w:val="28"/>
+          <w:szCs w:val="28"/>
+          <w:vertAlign w:val="subscript"/>
+        </w:rPr>
+        <w:t>Morada</w:t>
+      </w:r>
+      <w:proofErr w:type="spellEnd"/>
+      <w:r>
+        <w:rPr>
+          <w:rFonts w:cstheme="minorHAnsi"/>
+          <w:sz w:val="28"/>
+          <w:szCs w:val="28"/>
+          <w:vertAlign w:val="subscript"/>
+        </w:rPr>
+        <w:t xml:space="preserve">, Código </w:t>
+      </w:r>
+      <w:r>
+        <w:rPr>
+          <w:sz w:val="28"/>
+          <w:szCs w:val="28"/>
+        </w:rPr>
+        <w:t>(</w:t>
+      </w:r>
+      <w:r>
+        <w:rPr>
+          <w:rFonts w:cstheme="minorHAnsi"/>
+          <w:sz w:val="28"/>
+          <w:szCs w:val="28"/>
+        </w:rPr>
+        <w:t>ρ</w:t>
+      </w:r>
+      <w:r>
+        <w:rPr>
+          <w:sz w:val="28"/>
+          <w:szCs w:val="28"/>
+          <w:vertAlign w:val="subscript"/>
+        </w:rPr>
+        <w:t>(</w:t>
+      </w:r>
+      <w:proofErr w:type="spellStart"/>
+      <w:r>
+        <w:rPr>
+          <w:sz w:val="28"/>
+          <w:szCs w:val="28"/>
+          <w:vertAlign w:val="subscript"/>
+        </w:rPr>
+        <w:t>E_morada</w:t>
+      </w:r>
+      <w:proofErr w:type="spellEnd"/>
+      <w:r>
+        <w:rPr>
+          <w:sz w:val="28"/>
+          <w:szCs w:val="28"/>
+          <w:vertAlign w:val="subscript"/>
+        </w:rPr>
+        <w:t xml:space="preserve">-&gt;Morada, </w:t>
+      </w:r>
+      <w:proofErr w:type="spellStart"/>
+      <w:r>
+        <w:rPr>
+          <w:sz w:val="28"/>
+          <w:szCs w:val="28"/>
+          <w:vertAlign w:val="subscript"/>
+        </w:rPr>
+        <w:t>E_Código</w:t>
+      </w:r>
+      <w:proofErr w:type="spellEnd"/>
+      <w:r>
+        <w:rPr>
+          <w:sz w:val="28"/>
+          <w:szCs w:val="28"/>
+          <w:vertAlign w:val="subscript"/>
+        </w:rPr>
+        <w:t xml:space="preserve">-&gt;Código) </w:t>
+      </w:r>
+      <w:r>
+        <w:rPr>
+          <w:sz w:val="28"/>
+          <w:szCs w:val="28"/>
+        </w:rPr>
+        <w:t>((</w:t>
+      </w:r>
+      <w:r>
+        <w:rPr>
+          <w:rFonts w:cstheme="minorHAnsi"/>
+          <w:sz w:val="28"/>
+          <w:szCs w:val="28"/>
+        </w:rPr>
+        <w:t>ρ</w:t>
+      </w:r>
+      <w:r>
+        <w:rPr>
+          <w:sz w:val="28"/>
+          <w:szCs w:val="28"/>
+          <w:vertAlign w:val="subscript"/>
+        </w:rPr>
+        <w:t>(Morada-&gt;</w:t>
+      </w:r>
+      <w:proofErr w:type="spellStart"/>
+      <w:r>
+        <w:rPr>
+          <w:sz w:val="28"/>
+          <w:szCs w:val="28"/>
+          <w:vertAlign w:val="subscript"/>
+        </w:rPr>
+        <w:t>P_Morada</w:t>
+      </w:r>
+      <w:proofErr w:type="spellEnd"/>
+      <w:r>
+        <w:rPr>
+          <w:sz w:val="28"/>
+          <w:szCs w:val="28"/>
+          <w:vertAlign w:val="subscript"/>
+        </w:rPr>
+        <w:t>, Código-&gt;</w:t>
+      </w:r>
+      <w:proofErr w:type="spellStart"/>
+      <w:r>
+        <w:rPr>
+          <w:sz w:val="28"/>
+          <w:szCs w:val="28"/>
+          <w:vertAlign w:val="subscript"/>
+        </w:rPr>
+        <w:t>P_Código</w:t>
+      </w:r>
+      <w:proofErr w:type="spellEnd"/>
+      <w:r>
+        <w:rPr>
+          <w:sz w:val="28"/>
+          <w:szCs w:val="28"/>
+          <w:vertAlign w:val="subscript"/>
+        </w:rPr>
+        <w:t>)</w:t>
+      </w:r>
+      <w:r>
+        <w:rPr>
+          <w:sz w:val="28"/>
+          <w:szCs w:val="28"/>
+        </w:rPr>
+        <w:t xml:space="preserve"> (Posto - </w:t>
+      </w:r>
+      <w:proofErr w:type="spellStart"/>
+      <w:r>
+        <w:rPr>
+          <w:rFonts w:cstheme="minorHAnsi"/>
+          <w:sz w:val="28"/>
+          <w:szCs w:val="28"/>
+        </w:rPr>
+        <w:t>Π</w:t>
+      </w:r>
+      <w:r>
+        <w:rPr>
+          <w:rFonts w:cstheme="minorHAnsi"/>
+          <w:sz w:val="28"/>
+          <w:szCs w:val="28"/>
+          <w:vertAlign w:val="subscript"/>
+        </w:rPr>
+        <w:t>Morada</w:t>
+      </w:r>
+      <w:proofErr w:type="spellEnd"/>
+      <w:r>
+        <w:rPr>
+          <w:rFonts w:cstheme="minorHAnsi"/>
+          <w:sz w:val="28"/>
+          <w:szCs w:val="28"/>
+          <w:vertAlign w:val="subscript"/>
+        </w:rPr>
+        <w:t xml:space="preserve">, Código </w:t>
+      </w:r>
+      <w:r>
+        <w:rPr>
+          <w:sz w:val="28"/>
+          <w:szCs w:val="28"/>
+        </w:rPr>
+        <w:t>(</w:t>
+      </w:r>
+      <w:proofErr w:type="spellStart"/>
+      <w:r>
+        <w:rPr>
+          <w:rFonts w:cstheme="minorHAnsi"/>
+          <w:sz w:val="28"/>
+          <w:szCs w:val="28"/>
+        </w:rPr>
+        <w:t>σ</w:t>
+      </w:r>
+      <w:r>
+        <w:rPr>
+          <w:sz w:val="28"/>
+          <w:szCs w:val="28"/>
+          <w:vertAlign w:val="subscript"/>
+        </w:rPr>
+        <w:t>Reserva</w:t>
+      </w:r>
+      <w:proofErr w:type="spellEnd"/>
+      <w:r>
+        <w:rPr>
+          <w:sz w:val="28"/>
+          <w:szCs w:val="28"/>
+          <w:vertAlign w:val="subscript"/>
+        </w:rPr>
+        <w:t xml:space="preserve"> = “</w:t>
+      </w:r>
+      <w:proofErr w:type="gramStart"/>
+      <w:r>
+        <w:rPr>
+          <w:sz w:val="28"/>
+          <w:szCs w:val="28"/>
+          <w:vertAlign w:val="subscript"/>
+        </w:rPr>
+        <w:t>Aceite”</w:t>
+      </w:r>
+      <w:r>
+        <w:rPr>
+          <w:sz w:val="28"/>
+          <w:szCs w:val="28"/>
+        </w:rPr>
+        <w:t>(</w:t>
+      </w:r>
+      <w:proofErr w:type="gramEnd"/>
+      <w:r>
+        <w:rPr>
+          <w:sz w:val="28"/>
+          <w:szCs w:val="28"/>
+        </w:rPr>
+        <w:t>Aluga |x| Estado))) |x| Inserido)))</w:t>
+      </w:r>
+    </w:p>
+    <w:p>
+      <w:pPr>
+        <w:rPr>
+          <w:sz w:val="32"/>
+          <w:szCs w:val="28"/>
+        </w:rPr>
+      </w:pPr>
+      <w:r>
+        <w:rPr>
+          <w:b/>
+          <w:sz w:val="32"/>
+          <w:szCs w:val="28"/>
+        </w:rPr>
+        <w:t>SQL</w:t>
+      </w:r>
+    </w:p>
+    <w:p>
+      <w:pPr>
+        <w:pStyle w:val="ListParagraph"/>
+        <w:numPr>
+          <w:ilvl w:val="0"/>
+          <w:numId w:val="2"/>
+        </w:numPr>
+        <w:rPr>
+          <w:sz w:val="28"/>
+          <w:szCs w:val="28"/>
+        </w:rPr>
+      </w:pPr>
+      <w:r>
+        <w:rPr>
+          <w:sz w:val="28"/>
+          <w:szCs w:val="28"/>
+        </w:rPr>
+        <w:t>SELECT Morada</w:t>
+      </w:r>
+    </w:p>
+    <w:p>
+      <w:pPr>
+        <w:ind w:left="720"/>
+        <w:rPr>
+          <w:sz w:val="28"/>
+          <w:szCs w:val="28"/>
+          <w:lang w:val="en-GB"/>
+        </w:rPr>
+      </w:pPr>
+      <w:r>
+        <w:rPr>
+          <w:sz w:val="28"/>
+          <w:szCs w:val="28"/>
+          <w:lang w:val="en-GB"/>
+        </w:rPr>
+        <w:t xml:space="preserve">FROM </w:t>
+      </w:r>
+      <w:proofErr w:type="spellStart"/>
+      <w:r>
+        <w:rPr>
+          <w:sz w:val="28"/>
+          <w:szCs w:val="28"/>
+          <w:lang w:val="en-GB"/>
+        </w:rPr>
+        <w:t>Oferta</w:t>
+      </w:r>
+      <w:proofErr w:type="spellEnd"/>
+    </w:p>
+    <w:p>
+      <w:pPr>
+        <w:ind w:left="720"/>
+        <w:rPr>
+          <w:sz w:val="28"/>
+          <w:szCs w:val="28"/>
+          <w:lang w:val="en-GB"/>
+        </w:rPr>
+      </w:pPr>
+      <w:r>
+        <w:rPr>
+          <w:sz w:val="28"/>
+          <w:szCs w:val="28"/>
+          <w:lang w:val="en-GB"/>
+        </w:rPr>
+        <w:t xml:space="preserve">GROUP BY </w:t>
+      </w:r>
+      <w:proofErr w:type="spellStart"/>
+      <w:r>
+        <w:rPr>
+          <w:sz w:val="28"/>
+          <w:szCs w:val="28"/>
+          <w:lang w:val="en-GB"/>
+        </w:rPr>
+        <w:t>Morada</w:t>
+      </w:r>
+      <w:proofErr w:type="spellEnd"/>
+      <w:r>
+        <w:rPr>
+          <w:sz w:val="28"/>
+          <w:szCs w:val="28"/>
+          <w:lang w:val="en-GB"/>
+        </w:rPr>
+        <w:t xml:space="preserve"> AND</w:t>
+      </w:r>
+      <w:r>
+        <w:rPr>
+          <w:sz w:val="28"/>
+          <w:szCs w:val="28"/>
+          <w:lang w:val="en-GB"/>
+        </w:rPr>
+        <w:t xml:space="preserve"> </w:t>
+      </w:r>
+      <w:proofErr w:type="spellStart"/>
+      <w:r>
+        <w:rPr>
+          <w:sz w:val="28"/>
+          <w:szCs w:val="28"/>
+          <w:lang w:val="en-GB"/>
+        </w:rPr>
+        <w:t>Código</w:t>
+      </w:r>
+      <w:proofErr w:type="spellEnd"/>
+    </w:p>
+    <w:p>
+      <w:pPr>
+        <w:ind w:left="720"/>
+        <w:rPr>
+          <w:sz w:val="28"/>
+          <w:szCs w:val="28"/>
+          <w:lang w:val="en-GB"/>
+        </w:rPr>
+      </w:pPr>
+      <w:r>
+        <w:rPr>
+          <w:sz w:val="28"/>
+          <w:szCs w:val="28"/>
+          <w:lang w:val="en-GB"/>
+        </w:rPr>
+        <w:t xml:space="preserve">HAVING </w:t>
+      </w:r>
+      <w:proofErr w:type="gramStart"/>
+      <w:r>
+        <w:rPr>
+          <w:sz w:val="28"/>
+          <w:szCs w:val="28"/>
+          <w:lang w:val="en-GB"/>
+        </w:rPr>
+        <w:t>count(</w:t>
+      </w:r>
+      <w:proofErr w:type="gramEnd"/>
+      <w:r>
+        <w:rPr>
+          <w:sz w:val="28"/>
+          <w:szCs w:val="28"/>
+          <w:lang w:val="en-GB"/>
+        </w:rPr>
+        <w:t>*) &gt; 1</w:t>
+      </w:r>
+    </w:p>
+    <w:p>
+      <w:pPr>
+        <w:rPr>
+          <w:sz w:val="28"/>
+          <w:szCs w:val="28"/>
+          <w:lang w:val="en-GB"/>
+        </w:rPr>
+      </w:pPr>
+    </w:p>
+    <w:p>
+      <w:pPr>
+        <w:pStyle w:val="ListParagraph"/>
+        <w:numPr>
+          <w:ilvl w:val="0"/>
+          <w:numId w:val="2"/>
+        </w:numPr>
+        <w:rPr>
+          <w:sz w:val="28"/>
+          <w:szCs w:val="28"/>
+          <w:lang w:val="en-GB"/>
+        </w:rPr>
+      </w:pPr>
+      <w:r>
+        <w:rPr>
+          <w:sz w:val="28"/>
+          <w:szCs w:val="28"/>
+          <w:lang w:val="en-GB"/>
+        </w:rPr>
+        <w:t xml:space="preserve">SELECT </w:t>
+      </w:r>
+      <w:proofErr w:type="spellStart"/>
+      <w:r>
+        <w:rPr>
+          <w:sz w:val="28"/>
+          <w:szCs w:val="28"/>
+          <w:lang w:val="en-GB"/>
+        </w:rPr>
+        <w:t>Número</w:t>
+      </w:r>
+      <w:proofErr w:type="spellEnd"/>
+      <w:r>
+        <w:rPr>
+          <w:sz w:val="28"/>
+          <w:szCs w:val="28"/>
+          <w:lang w:val="en-GB"/>
+        </w:rPr>
+        <w:t>, Estado</w:t>
+      </w:r>
+    </w:p>
+    <w:p>
+      <w:pPr>
+        <w:ind w:left="708"/>
+        <w:rPr>
+          <w:sz w:val="28"/>
+          <w:szCs w:val="28"/>
+        </w:rPr>
+      </w:pPr>
+      <w:r>
+        <w:rPr>
+          <w:sz w:val="28"/>
+          <w:szCs w:val="28"/>
+        </w:rPr>
+        <w:t>FROM Estado NATURAL JOIN</w:t>
+      </w:r>
+    </w:p>
+    <w:p>
+      <w:pPr>
+        <w:ind w:left="360" w:firstLine="708"/>
+        <w:rPr>
+          <w:sz w:val="28"/>
+          <w:szCs w:val="28"/>
+        </w:rPr>
+      </w:pPr>
+      <w:r>
+        <w:rPr>
+          <w:sz w:val="28"/>
+          <w:szCs w:val="28"/>
+        </w:rPr>
+        <w:t xml:space="preserve">(SELECT Número, </w:t>
+      </w:r>
+      <w:proofErr w:type="spellStart"/>
+      <w:r>
+        <w:rPr>
+          <w:sz w:val="28"/>
+          <w:szCs w:val="28"/>
+        </w:rPr>
+        <w:t>Timestamp</w:t>
+      </w:r>
+      <w:proofErr w:type="spellEnd"/>
+    </w:p>
+    <w:p>
+      <w:pPr>
+        <w:ind w:left="360" w:firstLine="708"/>
+        <w:rPr>
+          <w:sz w:val="28"/>
+          <w:szCs w:val="28"/>
+        </w:rPr>
+      </w:pPr>
+      <w:r>
+        <w:rPr>
+          <w:sz w:val="28"/>
+          <w:szCs w:val="28"/>
+        </w:rPr>
+        <w:t>FROM Estado NATURAL JOIN</w:t>
+      </w:r>
+    </w:p>
+    <w:p>
+      <w:pPr>
+        <w:ind w:left="708" w:firstLine="360"/>
+        <w:rPr>
+          <w:sz w:val="28"/>
+          <w:szCs w:val="28"/>
+        </w:rPr>
+      </w:pPr>
+      <w:proofErr w:type="gramStart"/>
+      <w:r>
+        <w:rPr>
+          <w:sz w:val="28"/>
+          <w:szCs w:val="28"/>
+        </w:rPr>
+        <w:t>FROM Paga</w:t>
+      </w:r>
+      <w:proofErr w:type="gramEnd"/>
+      <w:r>
+        <w:rPr>
+          <w:sz w:val="28"/>
+          <w:szCs w:val="28"/>
+        </w:rPr>
+        <w:t xml:space="preserve"> NATURAL JOIN Estado</w:t>
+      </w:r>
+    </w:p>
+    <w:p>
+      <w:pPr>
+        <w:ind w:left="708" w:firstLine="360"/>
+        <w:rPr>
+          <w:sz w:val="28"/>
+          <w:szCs w:val="28"/>
+          <w:lang w:val="en-GB"/>
+        </w:rPr>
+      </w:pPr>
+      <w:r>
+        <w:rPr>
+          <w:sz w:val="28"/>
+          <w:szCs w:val="28"/>
+          <w:lang w:val="en-GB"/>
+        </w:rPr>
+        <w:t xml:space="preserve">GROUP BY </w:t>
+      </w:r>
+      <w:proofErr w:type="spellStart"/>
+      <w:r>
+        <w:rPr>
+          <w:sz w:val="28"/>
+          <w:szCs w:val="28"/>
+          <w:lang w:val="en-GB"/>
+        </w:rPr>
+        <w:t>Número</w:t>
+      </w:r>
+      <w:proofErr w:type="spellEnd"/>
+    </w:p>
+    <w:p>
+      <w:pPr>
+        <w:ind w:left="708" w:firstLine="360"/>
+        <w:rPr>
+          <w:sz w:val="28"/>
+          <w:szCs w:val="28"/>
+          <w:lang w:val="en-GB"/>
+        </w:rPr>
+      </w:pPr>
+      <w:r>
+        <w:rPr>
+          <w:sz w:val="28"/>
+          <w:szCs w:val="28"/>
+          <w:lang w:val="en-GB"/>
+        </w:rPr>
+        <w:t>HAVING Max(Timestamp) AS TIMESTAMP</w:t>
+      </w:r>
+      <w:r>
+        <w:rPr>
+          <w:sz w:val="28"/>
+          <w:szCs w:val="28"/>
+          <w:lang w:val="en-GB"/>
+        </w:rPr>
+        <w:t xml:space="preserve">) AS </w:t>
+      </w:r>
+      <w:proofErr w:type="spellStart"/>
+      <w:r>
+        <w:rPr>
+          <w:sz w:val="28"/>
+          <w:szCs w:val="28"/>
+          <w:lang w:val="en-GB"/>
+        </w:rPr>
+        <w:t>auxTable</w:t>
+      </w:r>
+      <w:proofErr w:type="spellEnd"/>
+    </w:p>
+    <w:p>
+      <w:pPr>
+        <w:rPr>
+          <w:sz w:val="32"/>
+          <w:szCs w:val="28"/>
+          <w:lang w:val="en-GB"/>
+        </w:rPr>
+      </w:pPr>
     </w:p>
     <w:sectPr>
-      <w:type w:val="nextPage"/>
       <w:pgSz w:w="11906" w:h="16838"/>
-      <w:pgMar w:left="1701" w:right="1701" w:header="0" w:top="1417" w:footer="0" w:bottom="1417" w:gutter="0"/>
-      <w:pgNumType w:fmt="decimal"/>
-      <w:formProt w:val="false"/>
-      <w:textDirection w:val="lrTb"/>
-      <w:docGrid w:type="default" w:linePitch="360" w:charSpace="4294965247"/>
+      <w:pgMar w:top="1417" w:right="1701" w:bottom="1417" w:left="1701" w:header="0" w:footer="0" w:gutter="0"/>
+      <w:cols w:space="720"/>
+      <w:formProt w:val="0"/>
+      <w:docGrid w:linePitch="360" w:charSpace="-2049"/>
     </w:sectPr>
   </w:body>
 </w:document>
 </file>
 
+<file path=word/numbering.xml><?xml version="1.0" encoding="utf-8"?>
+<w:numbering xmlns:wpc="http://schemas.microsoft.com/office/word/2010/wordprocessingCanvas" xmlns:cx="http://schemas.microsoft.com/office/drawing/2014/chartex" xmlns:cx1="http://schemas.microsoft.com/office/drawing/2015/9/8/chartex" xmlns:cx2="http://schemas.microsoft.com/office/drawing/2015/10/21/chartex" xmlns:cx3="http://schemas.microsoft.com/office/drawing/2016/5/9/chartex" xmlns:cx4="http://schemas.microsoft.com/office/drawing/2016/5/10/chartex" xmlns:cx5="http://schemas.microsoft.com/office/drawing/2016/5/11/chartex" xmlns:mc="http://schemas.openxmlformats.org/markup-compatibility/2006" xmlns:o="urn:schemas-microsoft-com:office:office" xmlns:r="http://schemas.openxmlformats.org/officeDocument/2006/relationships" xmlns:m="http://schemas.openxmlformats.org/officeDocument/2006/math" xmlns:v="urn:schemas-microsoft-com:vml" xmlns:wp14="http://schemas.microsoft.com/office/word/2010/wordprocessingDrawing" xmlns:wp="http://schemas.openxmlformats.org/drawingml/2006/wordprocessingDrawing" xmlns:w10="urn:schemas-microsoft-com:office:word" xmlns:w="http://schemas.openxmlformats.org/wordprocessingml/2006/main" xmlns:w14="http://schemas.microsoft.com/office/word/2010/wordml" xmlns:w15="http://schemas.microsoft.com/office/word/2012/wordml" xmlns:w16se="http://schemas.microsoft.com/office/word/2015/wordml/symex" xmlns:wpg="http://schemas.microsoft.com/office/word/2010/wordprocessingGroup" xmlns:wpi="http://schemas.microsoft.com/office/word/2010/wordprocessingInk" xmlns:wne="http://schemas.microsoft.com/office/word/2006/wordml" xmlns:wps="http://schemas.microsoft.com/office/word/2010/wordprocessingShape" mc:Ignorable="w14 w15 w16se wp14">
+  <w:abstractNum w:abstractNumId="0" w15:restartNumberingAfterBreak="0">
+    <w:nsid w:val="3C90141C"/>
+    <w:multiLevelType w:val="hybridMultilevel"/>
+    <w:tmpl w:val="EAF075F6"/>
+    <w:lvl w:ilvl="0" w:tplc="C6CABF50">
+      <w:start w:val="1"/>
+      <w:numFmt w:val="decimal"/>
+      <w:lvlText w:val="%1-"/>
+      <w:lvlJc w:val="left"/>
+      <w:pPr>
+        <w:ind w:left="720" w:hanging="360"/>
+      </w:pPr>
+      <w:rPr>
+        <w:rFonts w:hint="default"/>
+      </w:rPr>
+    </w:lvl>
+    <w:lvl w:ilvl="1" w:tplc="08160019">
+      <w:start w:val="1"/>
+      <w:numFmt w:val="lowerLetter"/>
+      <w:lvlText w:val="%2."/>
+      <w:lvlJc w:val="left"/>
+      <w:pPr>
+        <w:ind w:left="1440" w:hanging="360"/>
+      </w:pPr>
+    </w:lvl>
+    <w:lvl w:ilvl="2" w:tplc="0816001B" w:tentative="1">
+      <w:start w:val="1"/>
+      <w:numFmt w:val="lowerRoman"/>
+      <w:lvlText w:val="%3."/>
+      <w:lvlJc w:val="right"/>
+      <w:pPr>
+        <w:ind w:left="2160" w:hanging="180"/>
+      </w:pPr>
+    </w:lvl>
+    <w:lvl w:ilvl="3" w:tplc="0816000F" w:tentative="1">
+      <w:start w:val="1"/>
+      <w:numFmt w:val="decimal"/>
+      <w:lvlText w:val="%4."/>
+      <w:lvlJc w:val="left"/>
+      <w:pPr>
+        <w:ind w:left="2880" w:hanging="360"/>
+      </w:pPr>
+    </w:lvl>
+    <w:lvl w:ilvl="4" w:tplc="08160019" w:tentative="1">
+      <w:start w:val="1"/>
+      <w:numFmt w:val="lowerLetter"/>
+      <w:lvlText w:val="%5."/>
+      <w:lvlJc w:val="left"/>
+      <w:pPr>
+        <w:ind w:left="3600" w:hanging="360"/>
+      </w:pPr>
+    </w:lvl>
+    <w:lvl w:ilvl="5" w:tplc="0816001B" w:tentative="1">
+      <w:start w:val="1"/>
+      <w:numFmt w:val="lowerRoman"/>
+      <w:lvlText w:val="%6."/>
+      <w:lvlJc w:val="right"/>
+      <w:pPr>
+        <w:ind w:left="4320" w:hanging="180"/>
+      </w:pPr>
+    </w:lvl>
+    <w:lvl w:ilvl="6" w:tplc="0816000F" w:tentative="1">
+      <w:start w:val="1"/>
+      <w:numFmt w:val="decimal"/>
+      <w:lvlText w:val="%7."/>
+      <w:lvlJc w:val="left"/>
+      <w:pPr>
+        <w:ind w:left="5040" w:hanging="360"/>
+      </w:pPr>
+    </w:lvl>
+    <w:lvl w:ilvl="7" w:tplc="08160019" w:tentative="1">
+      <w:start w:val="1"/>
+      <w:numFmt w:val="lowerLetter"/>
+      <w:lvlText w:val="%8."/>
+      <w:lvlJc w:val="left"/>
+      <w:pPr>
+        <w:ind w:left="5760" w:hanging="360"/>
+      </w:pPr>
+    </w:lvl>
+    <w:lvl w:ilvl="8" w:tplc="0816001B" w:tentative="1">
+      <w:start w:val="1"/>
+      <w:numFmt w:val="lowerRoman"/>
+      <w:lvlText w:val="%9."/>
+      <w:lvlJc w:val="right"/>
+      <w:pPr>
+        <w:ind w:left="6480" w:hanging="180"/>
+      </w:pPr>
+    </w:lvl>
+  </w:abstractNum>
+  <w:abstractNum w:abstractNumId="1" w15:restartNumberingAfterBreak="0">
+    <w:nsid w:val="57907851"/>
+    <w:multiLevelType w:val="hybridMultilevel"/>
+    <w:tmpl w:val="64FCAFB6"/>
+    <w:lvl w:ilvl="0" w:tplc="8FFC1E5C">
+      <w:start w:val="1"/>
+      <w:numFmt w:val="decimal"/>
+      <w:lvlText w:val="%1-"/>
+      <w:lvlJc w:val="left"/>
+      <w:pPr>
+        <w:ind w:left="720" w:hanging="360"/>
+      </w:pPr>
+      <w:rPr>
+        <w:rFonts w:hint="default"/>
+        <w:b w:val="0"/>
+      </w:rPr>
+    </w:lvl>
+    <w:lvl w:ilvl="1" w:tplc="08160019" w:tentative="1">
+      <w:start w:val="1"/>
+      <w:numFmt w:val="lowerLetter"/>
+      <w:lvlText w:val="%2."/>
+      <w:lvlJc w:val="left"/>
+      <w:pPr>
+        <w:ind w:left="1440" w:hanging="360"/>
+      </w:pPr>
+    </w:lvl>
+    <w:lvl w:ilvl="2" w:tplc="0816001B" w:tentative="1">
+      <w:start w:val="1"/>
+      <w:numFmt w:val="lowerRoman"/>
+      <w:lvlText w:val="%3."/>
+      <w:lvlJc w:val="right"/>
+      <w:pPr>
+        <w:ind w:left="2160" w:hanging="180"/>
+      </w:pPr>
+    </w:lvl>
+    <w:lvl w:ilvl="3" w:tplc="0816000F" w:tentative="1">
+      <w:start w:val="1"/>
+      <w:numFmt w:val="decimal"/>
+      <w:lvlText w:val="%4."/>
+      <w:lvlJc w:val="left"/>
+      <w:pPr>
+        <w:ind w:left="2880" w:hanging="360"/>
+      </w:pPr>
+    </w:lvl>
+    <w:lvl w:ilvl="4" w:tplc="08160019" w:tentative="1">
+      <w:start w:val="1"/>
+      <w:numFmt w:val="lowerLetter"/>
+      <w:lvlText w:val="%5."/>
+      <w:lvlJc w:val="left"/>
+      <w:pPr>
+        <w:ind w:left="3600" w:hanging="360"/>
+      </w:pPr>
+    </w:lvl>
+    <w:lvl w:ilvl="5" w:tplc="0816001B" w:tentative="1">
+      <w:start w:val="1"/>
+      <w:numFmt w:val="lowerRoman"/>
+      <w:lvlText w:val="%6."/>
+      <w:lvlJc w:val="right"/>
+      <w:pPr>
+        <w:ind w:left="4320" w:hanging="180"/>
+      </w:pPr>
+    </w:lvl>
+    <w:lvl w:ilvl="6" w:tplc="0816000F" w:tentative="1">
+      <w:start w:val="1"/>
+      <w:numFmt w:val="decimal"/>
+      <w:lvlText w:val="%7."/>
+      <w:lvlJc w:val="left"/>
+      <w:pPr>
+        <w:ind w:left="5040" w:hanging="360"/>
+      </w:pPr>
+    </w:lvl>
+    <w:lvl w:ilvl="7" w:tplc="08160019" w:tentative="1">
+      <w:start w:val="1"/>
+      <w:numFmt w:val="lowerLetter"/>
+      <w:lvlText w:val="%8."/>
+      <w:lvlJc w:val="left"/>
+      <w:pPr>
+        <w:ind w:left="5760" w:hanging="360"/>
+      </w:pPr>
+    </w:lvl>
+    <w:lvl w:ilvl="8" w:tplc="0816001B" w:tentative="1">
+      <w:start w:val="1"/>
+      <w:numFmt w:val="lowerRoman"/>
+      <w:lvlText w:val="%9."/>
+      <w:lvlJc w:val="right"/>
+      <w:pPr>
+        <w:ind w:left="6480" w:hanging="180"/>
+      </w:pPr>
+    </w:lvl>
+  </w:abstractNum>
+  <w:abstractNum w:abstractNumId="2" w15:restartNumberingAfterBreak="0">
+    <w:nsid w:val="75FF0A9F"/>
+    <w:multiLevelType w:val="hybridMultilevel"/>
+    <w:tmpl w:val="C1906D68"/>
+    <w:lvl w:ilvl="0" w:tplc="8F6A3D7A">
+      <w:start w:val="1"/>
+      <w:numFmt w:val="decimal"/>
+      <w:lvlText w:val="%1-"/>
+      <w:lvlJc w:val="left"/>
+      <w:pPr>
+        <w:ind w:left="720" w:hanging="360"/>
+      </w:pPr>
+      <w:rPr>
+        <w:rFonts w:hint="default"/>
+      </w:rPr>
+    </w:lvl>
+    <w:lvl w:ilvl="1" w:tplc="08160019" w:tentative="1">
+      <w:start w:val="1"/>
+      <w:numFmt w:val="lowerLetter"/>
+      <w:lvlText w:val="%2."/>
+      <w:lvlJc w:val="left"/>
+      <w:pPr>
+        <w:ind w:left="1440" w:hanging="360"/>
+      </w:pPr>
+    </w:lvl>
+    <w:lvl w:ilvl="2" w:tplc="0816001B" w:tentative="1">
+      <w:start w:val="1"/>
+      <w:numFmt w:val="lowerRoman"/>
+      <w:lvlText w:val="%3."/>
+      <w:lvlJc w:val="right"/>
+      <w:pPr>
+        <w:ind w:left="2160" w:hanging="180"/>
+      </w:pPr>
+    </w:lvl>
+    <w:lvl w:ilvl="3" w:tplc="0816000F" w:tentative="1">
+      <w:start w:val="1"/>
+      <w:numFmt w:val="decimal"/>
+      <w:lvlText w:val="%4."/>
+      <w:lvlJc w:val="left"/>
+      <w:pPr>
+        <w:ind w:left="2880" w:hanging="360"/>
+      </w:pPr>
+    </w:lvl>
+    <w:lvl w:ilvl="4" w:tplc="08160019" w:tentative="1">
+      <w:start w:val="1"/>
+      <w:numFmt w:val="lowerLetter"/>
+      <w:lvlText w:val="%5."/>
+      <w:lvlJc w:val="left"/>
+      <w:pPr>
+        <w:ind w:left="3600" w:hanging="360"/>
+      </w:pPr>
+    </w:lvl>
+    <w:lvl w:ilvl="5" w:tplc="0816001B" w:tentative="1">
+      <w:start w:val="1"/>
+      <w:numFmt w:val="lowerRoman"/>
+      <w:lvlText w:val="%6."/>
+      <w:lvlJc w:val="right"/>
+      <w:pPr>
+        <w:ind w:left="4320" w:hanging="180"/>
+      </w:pPr>
+    </w:lvl>
+    <w:lvl w:ilvl="6" w:tplc="0816000F" w:tentative="1">
+      <w:start w:val="1"/>
+      <w:numFmt w:val="decimal"/>
+      <w:lvlText w:val="%7."/>
+      <w:lvlJc w:val="left"/>
+      <w:pPr>
+        <w:ind w:left="5040" w:hanging="360"/>
+      </w:pPr>
+    </w:lvl>
+    <w:lvl w:ilvl="7" w:tplc="08160019" w:tentative="1">
+      <w:start w:val="1"/>
+      <w:numFmt w:val="lowerLetter"/>
+      <w:lvlText w:val="%8."/>
+      <w:lvlJc w:val="left"/>
+      <w:pPr>
+        <w:ind w:left="5760" w:hanging="360"/>
+      </w:pPr>
+    </w:lvl>
+    <w:lvl w:ilvl="8" w:tplc="0816001B" w:tentative="1">
+      <w:start w:val="1"/>
+      <w:numFmt w:val="lowerRoman"/>
+      <w:lvlText w:val="%9."/>
+      <w:lvlJc w:val="right"/>
+      <w:pPr>
+        <w:ind w:left="6480" w:hanging="180"/>
+      </w:pPr>
+    </w:lvl>
+  </w:abstractNum>
+  <w:num w:numId="1">
+    <w:abstractNumId w:val="1"/>
+  </w:num>
+  <w:num w:numId="2">
+    <w:abstractNumId w:val="0"/>
+  </w:num>
+  <w:num w:numId="3">
+    <w:abstractNumId w:val="2"/>
+  </w:num>
+</w:numbering>
+</file>
+
 <file path=word/styles.xml><?xml version="1.0" encoding="utf-8"?>
-<w:styles xmlns:w="http://schemas.openxmlformats.org/wordprocessingml/2006/main" xmlns:w14="http://schemas.microsoft.com/office/word/2010/wordml" xmlns:mc="http://schemas.openxmlformats.org/markup-compatibility/2006" mc:Ignorable="w14">
+<w:styles xmlns:mc="http://schemas.openxmlformats.org/markup-compatibility/2006" xmlns:r="http://schemas.openxmlformats.org/officeDocument/2006/relationships" xmlns:w="http://schemas.openxmlformats.org/wordprocessingml/2006/main" xmlns:w14="http://schemas.microsoft.com/office/word/2010/wordml" xmlns:w15="http://schemas.microsoft.com/office/word/2012/wordml" xmlns:w16se="http://schemas.microsoft.com/office/word/2015/wordml/symex" mc:Ignorable="w14 w15 w16se">
   <w:docDefaults>
     <w:rPrDefault>
       <w:rPr>
-        <w:rFonts w:ascii="Calibri" w:hAnsi="Calibri" w:eastAsia="Calibri" w:cs="" w:asciiTheme="minorHAnsi" w:cstheme="minorBidi" w:eastAsiaTheme="minorHAnsi" w:hAnsiTheme="minorHAnsi"/>
+        <w:rFonts w:asciiTheme="minorHAnsi" w:eastAsiaTheme="minorHAnsi" w:hAnsiTheme="minorHAnsi" w:cstheme="minorBidi"/>
         <w:sz w:val="22"/>
         <w:szCs w:val="22"/>
         <w:lang w:val="pt-PT" w:eastAsia="en-US" w:bidi="ar-SA"/>
       </w:rPr>
     </w:rPrDefault>
-    <w:pPrDefault>
-      <w:pPr/>
-    </w:pPrDefault>
+    <w:pPrDefault/>
   </w:docDefaults>
   <w:latentStyles w:defLockedState="0" w:defUIPriority="99" w:defSemiHidden="0" w:defUnhideWhenUsed="0" w:defQFormat="0" w:count="374">
     <w:lsdException w:name="Normal" w:uiPriority="0" w:qFormat="1"/>
     <w:lsdException w:name="heading 1" w:uiPriority="9" w:qFormat="1"/>
-    <w:lsdException w:name="heading 2" w:uiPriority="9" w:semiHidden="1" w:unhideWhenUsed="1" w:qFormat="1"/>
-    <w:lsdException w:name="heading 3" w:uiPriority="9" w:semiHidden="1" w:unhideWhenUsed="1" w:qFormat="1"/>
-    <w:lsdException w:name="heading 4" w:uiPriority="9" w:semiHidden="1" w:unhideWhenUsed="1" w:qFormat="1"/>
-    <w:lsdException w:name="heading 5" w:uiPriority="9" w:semiHidden="1" w:unhideWhenUsed="1" w:qFormat="1"/>
-    <w:lsdException w:name="heading 6" w:uiPriority="9" w:semiHidden="1" w:unhideWhenUsed="1" w:qFormat="1"/>
-    <w:lsdException w:name="heading 7" w:uiPriority="9" w:semiHidden="1" w:unhideWhenUsed="1" w:qFormat="1"/>
-    <w:lsdException w:name="heading 8" w:uiPriority="9" w:semiHidden="1" w:unhideWhenUsed="1" w:qFormat="1"/>
-    <w:lsdException w:name="heading 9" w:uiPriority="9" w:semiHidden="1" w:unhideWhenUsed="1" w:qFormat="1"/>
+    <w:lsdException w:name="heading 2" w:semiHidden="1" w:uiPriority="9" w:unhideWhenUsed="1" w:qFormat="1"/>
+    <w:lsdException w:name="heading 3" w:semiHidden="1" w:uiPriority="9" w:unhideWhenUsed="1" w:qFormat="1"/>
+    <w:lsdException w:name="heading 4" w:semiHidden="1" w:uiPriority="9" w:unhideWhenUsed="1" w:qFormat="1"/>
+    <w:lsdException w:name="heading 5" w:semiHidden="1" w:uiPriority="9" w:unhideWhenUsed="1" w:qFormat="1"/>
+    <w:lsdException w:name="heading 6" w:semiHidden="1" w:uiPriority="9" w:unhideWhenUsed="1" w:qFormat="1"/>
+    <w:lsdException w:name="heading 7" w:semiHidden="1" w:uiPriority="9" w:unhideWhenUsed="1" w:qFormat="1"/>
+    <w:lsdException w:name="heading 8" w:semiHidden="1" w:uiPriority="9" w:unhideWhenUsed="1" w:qFormat="1"/>
+    <w:lsdException w:name="heading 9" w:semiHidden="1" w:uiPriority="9" w:unhideWhenUsed="1" w:qFormat="1"/>
     <w:lsdException w:name="index 1" w:semiHidden="1" w:unhideWhenUsed="1"/>
     <w:lsdException w:name="index 2" w:semiHidden="1" w:unhideWhenUsed="1"/>
     <w:lsdException w:name="index 3" w:semiHidden="1" w:unhideWhenUsed="1"/>
@@ -1270,22 +2718,22 @@
     <w:lsdException w:name="index 7" w:semiHidden="1" w:unhideWhenUsed="1"/>
     <w:lsdException w:name="index 8" w:semiHidden="1" w:unhideWhenUsed="1"/>
     <w:lsdException w:name="index 9" w:semiHidden="1" w:unhideWhenUsed="1"/>
-    <w:lsdException w:name="toc 1" w:uiPriority="39" w:semiHidden="1" w:unhideWhenUsed="1"/>
-    <w:lsdException w:name="toc 2" w:uiPriority="39" w:semiHidden="1" w:unhideWhenUsed="1"/>
-    <w:lsdException w:name="toc 3" w:uiPriority="39" w:semiHidden="1" w:unhideWhenUsed="1"/>
-    <w:lsdException w:name="toc 4" w:uiPriority="39" w:semiHidden="1" w:unhideWhenUsed="1"/>
-    <w:lsdException w:name="toc 5" w:uiPriority="39" w:semiHidden="1" w:unhideWhenUsed="1"/>
-    <w:lsdException w:name="toc 6" w:uiPriority="39" w:semiHidden="1" w:unhideWhenUsed="1"/>
-    <w:lsdException w:name="toc 7" w:uiPriority="39" w:semiHidden="1" w:unhideWhenUsed="1"/>
-    <w:lsdException w:name="toc 8" w:uiPriority="39" w:semiHidden="1" w:unhideWhenUsed="1"/>
-    <w:lsdException w:name="toc 9" w:uiPriority="39" w:semiHidden="1" w:unhideWhenUsed="1"/>
+    <w:lsdException w:name="toc 1" w:semiHidden="1" w:uiPriority="39" w:unhideWhenUsed="1"/>
+    <w:lsdException w:name="toc 2" w:semiHidden="1" w:uiPriority="39" w:unhideWhenUsed="1"/>
+    <w:lsdException w:name="toc 3" w:semiHidden="1" w:uiPriority="39" w:unhideWhenUsed="1"/>
+    <w:lsdException w:name="toc 4" w:semiHidden="1" w:uiPriority="39" w:unhideWhenUsed="1"/>
+    <w:lsdException w:name="toc 5" w:semiHidden="1" w:uiPriority="39" w:unhideWhenUsed="1"/>
+    <w:lsdException w:name="toc 6" w:semiHidden="1" w:uiPriority="39" w:unhideWhenUsed="1"/>
+    <w:lsdException w:name="toc 7" w:semiHidden="1" w:uiPriority="39" w:unhideWhenUsed="1"/>
+    <w:lsdException w:name="toc 8" w:semiHidden="1" w:uiPriority="39" w:unhideWhenUsed="1"/>
+    <w:lsdException w:name="toc 9" w:semiHidden="1" w:uiPriority="39" w:unhideWhenUsed="1"/>
     <w:lsdException w:name="Normal Indent" w:semiHidden="1" w:unhideWhenUsed="1"/>
     <w:lsdException w:name="footnote text" w:semiHidden="1" w:unhideWhenUsed="1"/>
     <w:lsdException w:name="annotation text" w:semiHidden="1" w:unhideWhenUsed="1"/>
     <w:lsdException w:name="header" w:semiHidden="1" w:unhideWhenUsed="1"/>
     <w:lsdException w:name="footer" w:semiHidden="1" w:unhideWhenUsed="1"/>
     <w:lsdException w:name="index heading" w:semiHidden="1" w:unhideWhenUsed="1"/>
-    <w:lsdException w:name="caption" w:uiPriority="35" w:semiHidden="1" w:unhideWhenUsed="1" w:qFormat="1"/>
+    <w:lsdException w:name="caption" w:semiHidden="1" w:uiPriority="35" w:unhideWhenUsed="1" w:qFormat="1"/>
     <w:lsdException w:name="table of figures" w:semiHidden="1" w:unhideWhenUsed="1"/>
     <w:lsdException w:name="envelope address" w:semiHidden="1" w:unhideWhenUsed="1"/>
     <w:lsdException w:name="envelope return" w:semiHidden="1" w:unhideWhenUsed="1"/>
@@ -1316,7 +2764,7 @@
     <w:lsdException w:name="Title" w:uiPriority="10" w:qFormat="1"/>
     <w:lsdException w:name="Closing" w:semiHidden="1" w:unhideWhenUsed="1"/>
     <w:lsdException w:name="Signature" w:semiHidden="1" w:unhideWhenUsed="1"/>
-    <w:lsdException w:name="Default Paragraph Font" w:uiPriority="1" w:semiHidden="1" w:unhideWhenUsed="1"/>
+    <w:lsdException w:name="Default Paragraph Font" w:semiHidden="1" w:uiPriority="1" w:unhideWhenUsed="1"/>
     <w:lsdException w:name="Body Text" w:semiHidden="1" w:unhideWhenUsed="1"/>
     <w:lsdException w:name="Body Text Indent" w:semiHidden="1" w:unhideWhenUsed="1"/>
     <w:lsdException w:name="List Continue" w:semiHidden="1" w:unhideWhenUsed="1"/>
@@ -1356,6 +2804,7 @@
     <w:lsdException w:name="HTML Sample" w:semiHidden="1" w:unhideWhenUsed="1"/>
     <w:lsdException w:name="HTML Typewriter" w:semiHidden="1" w:unhideWhenUsed="1"/>
     <w:lsdException w:name="HTML Variable" w:semiHidden="1" w:unhideWhenUsed="1"/>
+    <w:lsdException w:name="Normal Table" w:semiHidden="1" w:unhideWhenUsed="1"/>
     <w:lsdException w:name="annotation subject" w:semiHidden="1" w:unhideWhenUsed="1"/>
     <w:lsdException w:name="No List" w:semiHidden="1" w:unhideWhenUsed="1"/>
     <w:lsdException w:name="Outline List 1" w:semiHidden="1" w:unhideWhenUsed="1"/>
@@ -1401,9 +2850,11 @@
     <w:lsdException w:name="Table Subtle 1" w:semiHidden="1" w:unhideWhenUsed="1"/>
     <w:lsdException w:name="Table Subtle 2" w:semiHidden="1" w:unhideWhenUsed="1"/>
     <w:lsdException w:name="Table Web 1" w:semiHidden="1" w:unhideWhenUsed="1"/>
+    <w:lsdException w:name="Table Web 2" w:semiHidden="1" w:unhideWhenUsed="1"/>
     <w:lsdException w:name="Table Web 3" w:semiHidden="1" w:unhideWhenUsed="1"/>
     <w:lsdException w:name="Balloon Text" w:semiHidden="1" w:unhideWhenUsed="1"/>
     <w:lsdException w:name="Table Grid" w:uiPriority="39"/>
+    <w:lsdException w:name="Table Theme" w:semiHidden="1" w:unhideWhenUsed="1"/>
     <w:lsdException w:name="Placeholder Text" w:semiHidden="1"/>
     <w:lsdException w:name="No Spacing" w:uiPriority="1" w:qFormat="1"/>
     <w:lsdException w:name="Light Shading" w:uiPriority="60"/>
@@ -1513,8 +2964,8 @@
     <w:lsdException w:name="Subtle Reference" w:uiPriority="31" w:qFormat="1"/>
     <w:lsdException w:name="Intense Reference" w:uiPriority="32" w:qFormat="1"/>
     <w:lsdException w:name="Book Title" w:uiPriority="33" w:qFormat="1"/>
-    <w:lsdException w:name="Bibliography" w:uiPriority="37" w:semiHidden="1" w:unhideWhenUsed="1"/>
-    <w:lsdException w:name="TOC Heading" w:uiPriority="39" w:semiHidden="1" w:unhideWhenUsed="1" w:qFormat="1"/>
+    <w:lsdException w:name="Bibliography" w:semiHidden="1" w:uiPriority="37" w:unhideWhenUsed="1"/>
+    <w:lsdException w:name="TOC Heading" w:semiHidden="1" w:uiPriority="39" w:unhideWhenUsed="1" w:qFormat="1"/>
     <w:lsdException w:name="Plain Table 1" w:uiPriority="41"/>
     <w:lsdException w:name="Plain Table 2" w:uiPriority="42"/>
     <w:lsdException w:name="Plain Table 3" w:uiPriority="43"/>
@@ -1623,95 +3074,18 @@
     <w:lsdException w:name="Smart Hyperlink" w:semiHidden="1" w:unhideWhenUsed="1"/>
     <w:lsdException w:name="Hashtag" w:semiHidden="1" w:unhideWhenUsed="1"/>
   </w:latentStyles>
-  <w:style w:type="paragraph" w:styleId="Normal" w:default="1">
+  <w:style w:type="paragraph" w:default="1" w:styleId="Normal">
     <w:name w:val="Normal"/>
     <w:qFormat/>
     <w:pPr>
-      <w:widowControl/>
-      <w:bidi w:val="0"/>
-      <w:spacing w:lineRule="auto" w:line="259" w:before="0" w:after="160"/>
-      <w:jc w:val="left"/>
+      <w:spacing w:after="160" w:line="259" w:lineRule="auto"/>
     </w:pPr>
-    <w:rPr>
-      <w:rFonts w:ascii="Calibri" w:hAnsi="Calibri" w:eastAsia="Calibri" w:cs="" w:asciiTheme="minorHAnsi" w:cstheme="minorBidi" w:eastAsiaTheme="minorHAnsi" w:hAnsiTheme="minorHAnsi"/>
-      <w:color w:val="auto"/>
-      <w:sz w:val="22"/>
-      <w:szCs w:val="22"/>
-      <w:lang w:val="pt-PT" w:eastAsia="en-US" w:bidi="ar-SA"/>
-    </w:rPr>
   </w:style>
-  <w:style w:type="character" w:styleId="DefaultParagraphFont" w:default="1">
+  <w:style w:type="character" w:default="1" w:styleId="DefaultParagraphFont">
     <w:name w:val="Default Paragraph Font"/>
     <w:uiPriority w:val="1"/>
     <w:semiHidden/>
     <w:unhideWhenUsed/>
-    <w:qFormat/>
-    <w:rPr/>
-  </w:style>
-  <w:style w:type="paragraph" w:styleId="Heading">
-    <w:name w:val="Heading"/>
-    <w:basedOn w:val="Normal"/>
-    <w:next w:val="TextBody"/>
-    <w:qFormat/>
-    <w:pPr>
-      <w:keepNext/>
-      <w:spacing w:before="240" w:after="120"/>
-    </w:pPr>
-    <w:rPr>
-      <w:rFonts w:ascii="Liberation Sans" w:hAnsi="Liberation Sans" w:eastAsia="Noto Sans CJK SC Regular" w:cs="FreeSans"/>
-      <w:sz w:val="28"/>
-      <w:szCs w:val="28"/>
-    </w:rPr>
-  </w:style>
-  <w:style w:type="paragraph" w:styleId="TextBody">
-    <w:name w:val="Body Text"/>
-    <w:basedOn w:val="Normal"/>
-    <w:pPr>
-      <w:spacing w:lineRule="auto" w:line="288" w:before="0" w:after="140"/>
-    </w:pPr>
-    <w:rPr/>
-  </w:style>
-  <w:style w:type="paragraph" w:styleId="List">
-    <w:name w:val="List"/>
-    <w:basedOn w:val="TextBody"/>
-    <w:pPr/>
-    <w:rPr>
-      <w:rFonts w:cs="FreeSans"/>
-    </w:rPr>
-  </w:style>
-  <w:style w:type="paragraph" w:styleId="Caption">
-    <w:name w:val="Caption"/>
-    <w:basedOn w:val="Normal"/>
-    <w:qFormat/>
-    <w:pPr>
-      <w:suppressLineNumbers/>
-      <w:spacing w:before="120" w:after="120"/>
-    </w:pPr>
-    <w:rPr>
-      <w:rFonts w:cs="FreeSans"/>
-      <w:i/>
-      <w:iCs/>
-      <w:sz w:val="24"/>
-      <w:szCs w:val="24"/>
-    </w:rPr>
-  </w:style>
-  <w:style w:type="paragraph" w:styleId="Index">
-    <w:name w:val="Index"/>
-    <w:basedOn w:val="Normal"/>
-    <w:qFormat/>
-    <w:pPr>
-      <w:suppressLineNumbers/>
-    </w:pPr>
-    <w:rPr>
-      <w:rFonts w:cs="FreeSans"/>
-    </w:rPr>
-  </w:style>
-  <w:style w:type="numbering" w:styleId="NoList" w:default="1">
-    <w:name w:val="No List"/>
-    <w:uiPriority w:val="99"/>
-    <w:semiHidden/>
-    <w:unhideWhenUsed/>
-    <w:qFormat/>
   </w:style>
   <w:style w:type="table" w:default="1" w:styleId="TableNormal">
     <w:name w:val="Normal Table"/>
@@ -1727,6 +3101,79 @@
         <w:right w:w="108" w:type="dxa"/>
       </w:tblCellMar>
     </w:tblPr>
+  </w:style>
+  <w:style w:type="numbering" w:default="1" w:styleId="NoList">
+    <w:name w:val="No List"/>
+    <w:uiPriority w:val="99"/>
+    <w:semiHidden/>
+    <w:unhideWhenUsed/>
+  </w:style>
+  <w:style w:type="paragraph" w:customStyle="1" w:styleId="Heading">
+    <w:name w:val="Heading"/>
+    <w:basedOn w:val="Normal"/>
+    <w:next w:val="BodyText"/>
+    <w:qFormat/>
+    <w:pPr>
+      <w:keepNext/>
+      <w:spacing w:before="240" w:after="120"/>
+    </w:pPr>
+    <w:rPr>
+      <w:rFonts w:ascii="Liberation Sans" w:eastAsia="Noto Sans CJK SC Regular" w:hAnsi="Liberation Sans" w:cs="FreeSans"/>
+      <w:sz w:val="28"/>
+      <w:szCs w:val="28"/>
+    </w:rPr>
+  </w:style>
+  <w:style w:type="paragraph" w:styleId="BodyText">
+    <w:name w:val="Body Text"/>
+    <w:basedOn w:val="Normal"/>
+    <w:pPr>
+      <w:spacing w:after="140" w:line="288" w:lineRule="auto"/>
+    </w:pPr>
+  </w:style>
+  <w:style w:type="paragraph" w:styleId="List">
+    <w:name w:val="List"/>
+    <w:basedOn w:val="BodyText"/>
+    <w:rPr>
+      <w:rFonts w:cs="FreeSans"/>
+    </w:rPr>
+  </w:style>
+  <w:style w:type="paragraph" w:styleId="Caption">
+    <w:name w:val="caption"/>
+    <w:basedOn w:val="Normal"/>
+    <w:qFormat/>
+    <w:pPr>
+      <w:suppressLineNumbers/>
+      <w:spacing w:before="120" w:after="120"/>
+    </w:pPr>
+    <w:rPr>
+      <w:rFonts w:cs="FreeSans"/>
+      <w:i/>
+      <w:iCs/>
+      <w:sz w:val="24"/>
+      <w:szCs w:val="24"/>
+    </w:rPr>
+  </w:style>
+  <w:style w:type="paragraph" w:customStyle="1" w:styleId="Index">
+    <w:name w:val="Index"/>
+    <w:basedOn w:val="Normal"/>
+    <w:qFormat/>
+    <w:pPr>
+      <w:suppressLineNumbers/>
+    </w:pPr>
+    <w:rPr>
+      <w:rFonts w:cs="FreeSans"/>
+    </w:rPr>
+  </w:style>
+  <w:style w:type="paragraph" w:styleId="ListParagraph">
+    <w:name w:val="List Paragraph"/>
+    <w:basedOn w:val="Normal"/>
+    <w:uiPriority w:val="34"/>
+    <w:qFormat/>
+    <w:rsid w:val="00B801B9"/>
+    <w:pPr>
+      <w:ind w:left="720"/>
+      <w:contextualSpacing/>
+    </w:pPr>
   </w:style>
 </w:styles>
 </file>

</xml_diff>

<commit_message>
Versao final parte 2
</commit_message>
<xml_diff>
--- a/Relacional.docx
+++ b/Relacional.docx
@@ -5,6 +5,507 @@
     <w:p>
       <w:pPr>
         <w:pStyle w:val="Normal"/>
+        <w:jc w:val="center"/>
+        <w:rPr>
+          <w:b/>
+          <w:b/>
+          <w:sz w:val="48"/>
+          <w:szCs w:val="48"/>
+        </w:rPr>
+      </w:pPr>
+      <w:r>
+        <w:rPr>
+          <w:b/>
+          <w:sz w:val="48"/>
+          <w:szCs w:val="48"/>
+        </w:rPr>
+        <w:drawing>
+          <wp:anchor behindDoc="1" distT="0" distB="0" distL="114300" distR="114300" simplePos="0" locked="0" layoutInCell="1" allowOverlap="1" relativeHeight="2">
+            <wp:simplePos x="0" y="0"/>
+            <wp:positionH relativeFrom="margin">
+              <wp:posOffset>-384810</wp:posOffset>
+            </wp:positionH>
+            <wp:positionV relativeFrom="paragraph">
+              <wp:posOffset>24130</wp:posOffset>
+            </wp:positionV>
+            <wp:extent cx="2536190" cy="1181100"/>
+            <wp:effectExtent l="0" t="0" r="0" b="0"/>
+            <wp:wrapSquare wrapText="bothSides"/>
+            <wp:docPr id="1" name="Picture 1" descr=""/>
+            <wp:cNvGraphicFramePr>
+              <a:graphicFrameLocks xmlns:a="http://schemas.openxmlformats.org/drawingml/2006/main" noChangeAspect="1"/>
+            </wp:cNvGraphicFramePr>
+            <a:graphic xmlns:a="http://schemas.openxmlformats.org/drawingml/2006/main">
+              <a:graphicData uri="http://schemas.openxmlformats.org/drawingml/2006/picture">
+                <pic:pic xmlns:pic="http://schemas.openxmlformats.org/drawingml/2006/picture">
+                  <pic:nvPicPr>
+                    <pic:cNvPr id="1" name="Picture 1" descr=""/>
+                    <pic:cNvPicPr>
+                      <a:picLocks noChangeAspect="1" noChangeArrowheads="1"/>
+                    </pic:cNvPicPr>
+                  </pic:nvPicPr>
+                  <pic:blipFill>
+                    <a:blip r:embed="rId2"/>
+                    <a:srcRect l="11817" t="25619" r="13041" b="24823"/>
+                    <a:stretch>
+                      <a:fillRect/>
+                    </a:stretch>
+                  </pic:blipFill>
+                  <pic:spPr bwMode="auto">
+                    <a:xfrm>
+                      <a:off x="0" y="0"/>
+                      <a:ext cx="2536190" cy="1181100"/>
+                    </a:xfrm>
+                    <a:prstGeom prst="rect">
+                      <a:avLst/>
+                    </a:prstGeom>
+                  </pic:spPr>
+                </pic:pic>
+              </a:graphicData>
+            </a:graphic>
+          </wp:anchor>
+        </w:drawing>
+      </w:r>
+    </w:p>
+    <w:p>
+      <w:pPr>
+        <w:pStyle w:val="Normal"/>
+        <w:jc w:val="center"/>
+        <w:rPr>
+          <w:b/>
+          <w:b/>
+          <w:sz w:val="48"/>
+          <w:szCs w:val="48"/>
+        </w:rPr>
+      </w:pPr>
+      <w:r>
+        <w:rPr>
+          <w:b/>
+          <w:sz w:val="48"/>
+          <w:szCs w:val="48"/>
+        </w:rPr>
+      </w:r>
+    </w:p>
+    <w:p>
+      <w:pPr>
+        <w:pStyle w:val="Normal"/>
+        <w:jc w:val="center"/>
+        <w:rPr>
+          <w:b/>
+          <w:b/>
+          <w:sz w:val="48"/>
+          <w:szCs w:val="48"/>
+        </w:rPr>
+      </w:pPr>
+      <w:r>
+        <w:rPr>
+          <w:b/>
+          <w:sz w:val="48"/>
+          <w:szCs w:val="48"/>
+        </w:rPr>
+      </w:r>
+    </w:p>
+    <w:p>
+      <w:pPr>
+        <w:pStyle w:val="Normal"/>
+        <w:jc w:val="center"/>
+        <w:rPr>
+          <w:b/>
+          <w:b/>
+          <w:sz w:val="48"/>
+          <w:szCs w:val="48"/>
+        </w:rPr>
+      </w:pPr>
+      <w:r>
+        <w:rPr>
+          <w:b/>
+          <w:sz w:val="48"/>
+          <w:szCs w:val="48"/>
+        </w:rPr>
+      </w:r>
+    </w:p>
+    <w:p>
+      <w:pPr>
+        <w:pStyle w:val="Normal"/>
+        <w:jc w:val="center"/>
+        <w:rPr>
+          <w:b/>
+          <w:b/>
+          <w:sz w:val="48"/>
+          <w:szCs w:val="48"/>
+        </w:rPr>
+      </w:pPr>
+      <w:r>
+        <w:rPr>
+          <w:b/>
+          <w:sz w:val="48"/>
+          <w:szCs w:val="48"/>
+        </w:rPr>
+      </w:r>
+    </w:p>
+    <w:p>
+      <w:pPr>
+        <w:pStyle w:val="Normal"/>
+        <w:jc w:val="center"/>
+        <w:rPr>
+          <w:b/>
+          <w:b/>
+          <w:sz w:val="48"/>
+          <w:szCs w:val="48"/>
+        </w:rPr>
+      </w:pPr>
+      <w:r>
+        <w:rPr>
+          <w:b/>
+          <w:sz w:val="48"/>
+          <w:szCs w:val="48"/>
+        </w:rPr>
+      </w:r>
+    </w:p>
+    <w:p>
+      <w:pPr>
+        <w:pStyle w:val="Normal"/>
+        <w:jc w:val="center"/>
+        <w:rPr>
+          <w:b/>
+          <w:b/>
+          <w:sz w:val="48"/>
+          <w:szCs w:val="48"/>
+        </w:rPr>
+      </w:pPr>
+      <w:r>
+        <w:rPr>
+          <w:b/>
+          <w:sz w:val="48"/>
+          <w:szCs w:val="48"/>
+        </w:rPr>
+        <w:t>Projeto de Bases de dados, Parte 2</w:t>
+      </w:r>
+    </w:p>
+    <w:p>
+      <w:pPr>
+        <w:pStyle w:val="Footer"/>
+        <w:jc w:val="center"/>
+        <w:rPr>
+          <w:b/>
+          <w:b/>
+          <w:sz w:val="36"/>
+          <w:szCs w:val="36"/>
+        </w:rPr>
+      </w:pPr>
+      <w:r>
+        <w:rPr>
+          <w:b/>
+          <w:sz w:val="36"/>
+          <w:szCs w:val="36"/>
+        </w:rPr>
+        <w:t>BD225179L06 - Grupo 9</w:t>
+      </w:r>
+    </w:p>
+    <w:p>
+      <w:pPr>
+        <w:pStyle w:val="Footer"/>
+        <w:jc w:val="center"/>
+        <w:rPr>
+          <w:b/>
+          <w:b/>
+          <w:sz w:val="36"/>
+          <w:szCs w:val="36"/>
+        </w:rPr>
+      </w:pPr>
+      <w:r>
+        <w:rPr>
+          <w:b/>
+          <w:sz w:val="36"/>
+          <w:szCs w:val="36"/>
+        </w:rPr>
+        <w:t>LEIC-A 2016/2017</w:t>
+      </w:r>
+    </w:p>
+    <w:p>
+      <w:pPr>
+        <w:pStyle w:val="Footer"/>
+        <w:jc w:val="center"/>
+        <w:rPr>
+          <w:b/>
+          <w:b/>
+          <w:sz w:val="36"/>
+          <w:szCs w:val="36"/>
+        </w:rPr>
+      </w:pPr>
+      <w:r>
+        <w:rPr>
+          <w:b/>
+          <w:sz w:val="36"/>
+          <w:szCs w:val="36"/>
+        </w:rPr>
+      </w:r>
+    </w:p>
+    <w:p>
+      <w:pPr>
+        <w:pStyle w:val="Footer"/>
+        <w:rPr/>
+      </w:pPr>
+      <w:r>
+        <w:rPr/>
+      </w:r>
+    </w:p>
+    <w:p>
+      <w:pPr>
+        <w:pStyle w:val="Footer"/>
+        <w:rPr/>
+      </w:pPr>
+      <w:r>
+        <w:rPr/>
+      </w:r>
+    </w:p>
+    <w:p>
+      <w:pPr>
+        <w:pStyle w:val="Footer"/>
+        <w:rPr/>
+      </w:pPr>
+      <w:r>
+        <w:rPr/>
+      </w:r>
+    </w:p>
+    <w:p>
+      <w:pPr>
+        <w:pStyle w:val="Footer"/>
+        <w:rPr/>
+      </w:pPr>
+      <w:r>
+        <w:rPr/>
+      </w:r>
+    </w:p>
+    <w:p>
+      <w:pPr>
+        <w:pStyle w:val="Footer"/>
+        <w:rPr/>
+      </w:pPr>
+      <w:r>
+        <w:rPr/>
+      </w:r>
+    </w:p>
+    <w:p>
+      <w:pPr>
+        <w:pStyle w:val="Footer"/>
+        <w:rPr/>
+      </w:pPr>
+      <w:r>
+        <w:rPr/>
+      </w:r>
+    </w:p>
+    <w:p>
+      <w:pPr>
+        <w:pStyle w:val="Footer"/>
+        <w:rPr/>
+      </w:pPr>
+      <w:r>
+        <w:rPr/>
+      </w:r>
+    </w:p>
+    <w:p>
+      <w:pPr>
+        <w:pStyle w:val="Footer"/>
+        <w:rPr/>
+      </w:pPr>
+      <w:r>
+        <w:rPr/>
+      </w:r>
+    </w:p>
+    <w:p>
+      <w:pPr>
+        <w:pStyle w:val="Footer"/>
+        <w:rPr/>
+      </w:pPr>
+      <w:r>
+        <w:rPr/>
+      </w:r>
+    </w:p>
+    <w:p>
+      <w:pPr>
+        <w:pStyle w:val="Footer"/>
+        <w:rPr/>
+      </w:pPr>
+      <w:r>
+        <w:rPr/>
+      </w:r>
+    </w:p>
+    <w:p>
+      <w:pPr>
+        <w:pStyle w:val="Footer"/>
+        <w:rPr/>
+      </w:pPr>
+      <w:r>
+        <w:rPr/>
+      </w:r>
+    </w:p>
+    <w:p>
+      <w:pPr>
+        <w:pStyle w:val="Footer"/>
+        <w:rPr/>
+      </w:pPr>
+      <w:r>
+        <w:rPr/>
+      </w:r>
+    </w:p>
+    <w:p>
+      <w:pPr>
+        <w:pStyle w:val="Footer"/>
+        <w:rPr/>
+      </w:pPr>
+      <w:r>
+        <w:rPr/>
+      </w:r>
+    </w:p>
+    <w:p>
+      <w:pPr>
+        <w:pStyle w:val="Footer"/>
+        <w:rPr/>
+      </w:pPr>
+      <w:r>
+        <w:rPr/>
+      </w:r>
+    </w:p>
+    <w:p>
+      <w:pPr>
+        <w:pStyle w:val="Footer"/>
+        <w:rPr/>
+      </w:pPr>
+      <w:r>
+        <w:rPr/>
+      </w:r>
+    </w:p>
+    <w:p>
+      <w:pPr>
+        <w:pStyle w:val="Footer"/>
+        <w:rPr/>
+      </w:pPr>
+      <w:r>
+        <w:rPr/>
+      </w:r>
+    </w:p>
+    <w:p>
+      <w:pPr>
+        <w:pStyle w:val="Footer"/>
+        <w:rPr>
+          <w:sz w:val="28"/>
+          <w:szCs w:val="28"/>
+        </w:rPr>
+      </w:pPr>
+      <w:r>
+        <w:rPr>
+          <w:sz w:val="28"/>
+          <w:szCs w:val="28"/>
+        </w:rPr>
+      </w:r>
+    </w:p>
+    <w:p>
+      <w:pPr>
+        <w:pStyle w:val="Footer"/>
+        <w:jc w:val="center"/>
+        <w:rPr>
+          <w:sz w:val="28"/>
+          <w:szCs w:val="28"/>
+        </w:rPr>
+      </w:pPr>
+      <w:r>
+        <w:rPr>
+          <w:sz w:val="28"/>
+          <w:szCs w:val="28"/>
+        </w:rPr>
+        <w:t>David Calhas nº 80980 - 4 horas</w:t>
+      </w:r>
+    </w:p>
+    <w:p>
+      <w:pPr>
+        <w:pStyle w:val="Footer"/>
+        <w:jc w:val="center"/>
+        <w:rPr>
+          <w:sz w:val="28"/>
+          <w:szCs w:val="28"/>
+        </w:rPr>
+      </w:pPr>
+      <w:r>
+        <w:rPr>
+          <w:sz w:val="28"/>
+          <w:szCs w:val="28"/>
+        </w:rPr>
+        <w:t>Francisco Cristóvão nº 81505 - 4 horas</w:t>
+      </w:r>
+    </w:p>
+    <w:p>
+      <w:pPr>
+        <w:pStyle w:val="Footer"/>
+        <w:jc w:val="center"/>
+        <w:rPr>
+          <w:sz w:val="28"/>
+          <w:szCs w:val="28"/>
+        </w:rPr>
+      </w:pPr>
+      <w:r>
+        <w:rPr>
+          <w:sz w:val="28"/>
+          <w:szCs w:val="28"/>
+        </w:rPr>
+        <w:t>José Mota nº 81726 – 4 horas</w:t>
+      </w:r>
+    </w:p>
+    <w:p>
+      <w:pPr>
+        <w:pStyle w:val="Normal"/>
+        <w:rPr>
+          <w:sz w:val="28"/>
+          <w:szCs w:val="28"/>
+        </w:rPr>
+      </w:pPr>
+      <w:r>
+        <w:rPr>
+          <w:sz w:val="28"/>
+          <w:szCs w:val="28"/>
+        </w:rPr>
+      </w:r>
+      <w:r>
+        <w:br w:type="page"/>
+      </w:r>
+    </w:p>
+    <w:p>
+      <w:pPr>
+        <w:pStyle w:val="Normal"/>
+        <w:rPr>
+          <w:b/>
+          <w:b/>
+          <w:sz w:val="32"/>
+          <w:szCs w:val="28"/>
+        </w:rPr>
+      </w:pPr>
+      <w:r>
+        <w:rPr>
+          <w:b/>
+          <w:sz w:val="32"/>
+          <w:szCs w:val="28"/>
+        </w:rPr>
+        <w:t>Relacional</w:t>
+      </w:r>
+    </w:p>
+    <w:p>
+      <w:pPr>
+        <w:pStyle w:val="Normal"/>
+        <w:rPr>
+          <w:sz w:val="28"/>
+          <w:szCs w:val="28"/>
+        </w:rPr>
+      </w:pPr>
+      <w:r>
+        <w:rPr>
+          <w:sz w:val="28"/>
+          <w:szCs w:val="28"/>
+        </w:rPr>
+      </w:r>
+    </w:p>
+    <w:p>
+      <w:pPr>
+        <w:pStyle w:val="Normal"/>
         <w:rPr>
           <w:sz w:val="28"/>
           <w:szCs w:val="28"/>
@@ -56,6 +557,21 @@
           <w:sz w:val="28"/>
           <w:szCs w:val="28"/>
         </w:rPr>
+      </w:r>
+    </w:p>
+    <w:p>
+      <w:pPr>
+        <w:pStyle w:val="Normal"/>
+        <w:rPr>
+          <w:sz w:val="28"/>
+          <w:szCs w:val="28"/>
+        </w:rPr>
+      </w:pPr>
+      <w:r>
+        <w:rPr>
+          <w:sz w:val="28"/>
+          <w:szCs w:val="28"/>
+        </w:rPr>
         <w:t>User (</w:t>
       </w:r>
       <w:r>
@@ -88,6 +604,21 @@
           <w:sz w:val="28"/>
           <w:szCs w:val="28"/>
         </w:rPr>
+      </w:r>
+    </w:p>
+    <w:p>
+      <w:pPr>
+        <w:pStyle w:val="Normal"/>
+        <w:rPr>
+          <w:sz w:val="28"/>
+          <w:szCs w:val="28"/>
+        </w:rPr>
+      </w:pPr>
+      <w:r>
+        <w:rPr>
+          <w:sz w:val="28"/>
+          <w:szCs w:val="28"/>
+        </w:rPr>
         <w:t>Edifício (</w:t>
       </w:r>
       <w:r>
@@ -120,6 +651,21 @@
           <w:sz w:val="28"/>
           <w:szCs w:val="28"/>
         </w:rPr>
+      </w:r>
+    </w:p>
+    <w:p>
+      <w:pPr>
+        <w:pStyle w:val="Normal"/>
+        <w:rPr>
+          <w:sz w:val="28"/>
+          <w:szCs w:val="28"/>
+        </w:rPr>
+      </w:pPr>
+      <w:r>
+        <w:rPr>
+          <w:sz w:val="28"/>
+          <w:szCs w:val="28"/>
+        </w:rPr>
         <w:t>Reserva (</w:t>
       </w:r>
       <w:r>
@@ -137,6 +683,21 @@
           <w:szCs w:val="28"/>
         </w:rPr>
         <w:t>)</w:t>
+      </w:r>
+    </w:p>
+    <w:p>
+      <w:pPr>
+        <w:pStyle w:val="Normal"/>
+        <w:rPr>
+          <w:sz w:val="28"/>
+          <w:szCs w:val="28"/>
+        </w:rPr>
+      </w:pPr>
+      <w:r>
+        <w:rPr>
+          <w:sz w:val="28"/>
+          <w:szCs w:val="28"/>
+        </w:rPr>
       </w:r>
     </w:p>
     <w:p>
@@ -217,6 +778,21 @@
           <w:sz w:val="28"/>
           <w:szCs w:val="28"/>
         </w:rPr>
+      </w:r>
+    </w:p>
+    <w:p>
+      <w:pPr>
+        <w:pStyle w:val="Normal"/>
+        <w:rPr>
+          <w:sz w:val="28"/>
+          <w:szCs w:val="28"/>
+        </w:rPr>
+      </w:pPr>
+      <w:r>
+        <w:rPr>
+          <w:sz w:val="28"/>
+          <w:szCs w:val="28"/>
+        </w:rPr>
         <w:t>Estado (</w:t>
       </w:r>
       <w:r>
@@ -282,6 +858,21 @@
           <w:sz w:val="28"/>
           <w:szCs w:val="28"/>
         </w:rPr>
+      </w:r>
+    </w:p>
+    <w:p>
+      <w:pPr>
+        <w:pStyle w:val="Normal"/>
+        <w:rPr>
+          <w:sz w:val="28"/>
+          <w:szCs w:val="28"/>
+        </w:rPr>
+      </w:pPr>
+      <w:r>
+        <w:rPr>
+          <w:sz w:val="28"/>
+          <w:szCs w:val="28"/>
+        </w:rPr>
         <w:t>Alugável (</w:t>
       </w:r>
       <w:r>
@@ -347,6 +938,21 @@
           <w:sz w:val="28"/>
           <w:szCs w:val="28"/>
         </w:rPr>
+      </w:r>
+    </w:p>
+    <w:p>
+      <w:pPr>
+        <w:pStyle w:val="Normal"/>
+        <w:rPr>
+          <w:sz w:val="28"/>
+          <w:szCs w:val="28"/>
+        </w:rPr>
+      </w:pPr>
+      <w:r>
+        <w:rPr>
+          <w:sz w:val="28"/>
+          <w:szCs w:val="28"/>
+        </w:rPr>
         <w:t>Posto (</w:t>
       </w:r>
       <w:r>
@@ -445,6 +1051,21 @@
           <w:sz w:val="28"/>
           <w:szCs w:val="28"/>
         </w:rPr>
+      </w:r>
+    </w:p>
+    <w:p>
+      <w:pPr>
+        <w:pStyle w:val="Normal"/>
+        <w:rPr>
+          <w:sz w:val="28"/>
+          <w:szCs w:val="28"/>
+        </w:rPr>
+      </w:pPr>
+      <w:r>
+        <w:rPr>
+          <w:sz w:val="28"/>
+          <w:szCs w:val="28"/>
+        </w:rPr>
         <w:t>Espaço (</w:t>
       </w:r>
       <w:r>
@@ -539,6 +1160,18 @@
         </w:rPr>
       </w:pPr>
       <w:r>
+        <w:rPr/>
+      </w:r>
+    </w:p>
+    <w:p>
+      <w:pPr>
+        <w:pStyle w:val="Normal"/>
+        <w:rPr>
+          <w:sz w:val="28"/>
+          <w:szCs w:val="28"/>
+        </w:rPr>
+      </w:pPr>
+      <w:r>
         <w:rPr>
           <w:sz w:val="28"/>
           <w:szCs w:val="28"/>
@@ -832,7 +1465,10 @@
         </w:rPr>
       </w:pPr>
       <w:r>
-        <w:rPr/>
+        <w:rPr>
+          <w:sz w:val="28"/>
+          <w:szCs w:val="28"/>
+        </w:rPr>
       </w:r>
     </w:p>
     <w:p>
@@ -1029,21 +1665,16 @@
         <w:rPr>
           <w:sz w:val="28"/>
           <w:szCs w:val="28"/>
-        </w:rPr>
-      </w:pPr>
-      <w:r>
-        <w:rPr>
-          <w:sz w:val="28"/>
-          <w:szCs w:val="28"/>
           <w:lang w:val="en-GB"/>
         </w:rPr>
+      </w:pPr>
+      <w:r>
+        <w:rPr>
+          <w:sz w:val="28"/>
+          <w:szCs w:val="28"/>
+          <w:lang w:val="en-GB"/>
+        </w:rPr>
         <w:tab/>
-      </w:r>
-      <w:r>
-        <w:rPr>
-          <w:sz w:val="28"/>
-          <w:szCs w:val="28"/>
-        </w:rPr>
         <w:t>NIF: FK User (</w:t>
       </w:r>
       <w:r>
@@ -1052,6 +1683,7 @@
           <w:sz w:val="28"/>
           <w:szCs w:val="28"/>
           <w:u w:val="single"/>
+          <w:lang w:val="en-GB"/>
         </w:rPr>
         <w:t>NIF</w:t>
       </w:r>
@@ -1059,6 +1691,7 @@
         <w:rPr>
           <w:sz w:val="28"/>
           <w:szCs w:val="28"/>
+          <w:lang w:val="en-GB"/>
         </w:rPr>
         <w:t>)</w:t>
       </w:r>
@@ -1072,8 +1705,15 @@
         <w:rPr>
           <w:sz w:val="28"/>
           <w:szCs w:val="28"/>
+          <w:lang w:val="en-GB"/>
         </w:rPr>
         <w:tab/>
+      </w:r>
+      <w:r>
+        <w:rPr>
+          <w:sz w:val="28"/>
+          <w:szCs w:val="28"/>
+        </w:rPr>
         <w:t>Morada, Código: FK Alugável (</w:t>
       </w:r>
       <w:r>
@@ -1102,7 +1742,40 @@
         </w:rPr>
       </w:pPr>
       <w:r>
+        <w:rPr>
+          <w:sz w:val="28"/>
+          <w:szCs w:val="28"/>
+        </w:rPr>
+      </w:r>
+    </w:p>
+    <w:p>
+      <w:pPr>
+        <w:pStyle w:val="Normal"/>
         <w:rPr/>
+      </w:pPr>
+      <w:r>
+        <w:rPr>
+          <w:sz w:val="28"/>
+          <w:szCs w:val="28"/>
+        </w:rPr>
+        <w:t>Inserido (</w:t>
+      </w:r>
+      <w:r>
+        <w:rPr>
+          <w:b/>
+          <w:bCs/>
+          <w:sz w:val="28"/>
+          <w:szCs w:val="28"/>
+          <w:u w:val="single"/>
+        </w:rPr>
+        <w:t>P_morada, P_código, E_morada, E_código</w:t>
+      </w:r>
+      <w:r>
+        <w:rPr>
+          <w:sz w:val="28"/>
+          <w:szCs w:val="28"/>
+        </w:rPr>
+        <w:t>):</w:t>
       </w:r>
     </w:p>
     <w:p>
@@ -1114,42 +1787,6 @@
         <w:rPr>
           <w:sz w:val="28"/>
           <w:szCs w:val="28"/>
-        </w:rPr>
-        <w:t>Inserido (</w:t>
-      </w:r>
-      <w:r>
-        <w:rPr>
-          <w:b/>
-          <w:bCs/>
-          <w:sz w:val="28"/>
-          <w:szCs w:val="28"/>
-          <w:u w:val="single"/>
-        </w:rPr>
-        <w:t>P_morada, P_código, E_morada, E_código</w:t>
-      </w:r>
-      <w:r>
-        <w:rPr>
-          <w:b w:val="false"/>
-          <w:bCs w:val="false"/>
-          <w:sz w:val="28"/>
-          <w:szCs w:val="28"/>
-          <w:u w:val="none"/>
-        </w:rPr>
-        <w:t>):</w:t>
-      </w:r>
-    </w:p>
-    <w:p>
-      <w:pPr>
-        <w:pStyle w:val="Normal"/>
-        <w:rPr/>
-      </w:pPr>
-      <w:r>
-        <w:rPr>
-          <w:b w:val="false"/>
-          <w:bCs w:val="false"/>
-          <w:sz w:val="28"/>
-          <w:szCs w:val="28"/>
-          <w:u w:val="none"/>
         </w:rPr>
         <w:tab/>
         <w:t>P_morada, P_código: FK Posto(</w:t>
@@ -1166,11 +1803,8 @@
       </w:r>
       <w:r>
         <w:rPr>
-          <w:b w:val="false"/>
-          <w:bCs w:val="false"/>
-          <w:sz w:val="28"/>
-          <w:szCs w:val="28"/>
-          <w:u w:val="none"/>
+          <w:sz w:val="28"/>
+          <w:szCs w:val="28"/>
         </w:rPr>
         <w:t>)</w:t>
       </w:r>
@@ -1178,15 +1812,15 @@
     <w:p>
       <w:pPr>
         <w:pStyle w:val="Normal"/>
-        <w:rPr/>
-      </w:pPr>
-      <w:r>
-        <w:rPr>
-          <w:b w:val="false"/>
-          <w:bCs w:val="false"/>
-          <w:sz w:val="28"/>
-          <w:szCs w:val="28"/>
-          <w:u w:val="none"/>
+        <w:rPr>
+          <w:sz w:val="28"/>
+          <w:szCs w:val="28"/>
+        </w:rPr>
+      </w:pPr>
+      <w:r>
+        <w:rPr>
+          <w:sz w:val="28"/>
+          <w:szCs w:val="28"/>
         </w:rPr>
         <w:tab/>
         <w:t>E_morada, E_código: FK Espaço(</w:t>
@@ -1203,11 +1837,946 @@
       </w:r>
       <w:r>
         <w:rPr>
-          <w:b w:val="false"/>
-          <w:bCs w:val="false"/>
-          <w:sz w:val="28"/>
-          <w:szCs w:val="28"/>
-          <w:u w:val="none"/>
+          <w:sz w:val="28"/>
+          <w:szCs w:val="28"/>
+        </w:rPr>
+        <w:t>)</w:t>
+      </w:r>
+    </w:p>
+    <w:p>
+      <w:pPr>
+        <w:pStyle w:val="Normal"/>
+        <w:rPr>
+          <w:sz w:val="28"/>
+          <w:szCs w:val="28"/>
+        </w:rPr>
+      </w:pPr>
+      <w:r>
+        <w:rPr>
+          <w:sz w:val="28"/>
+          <w:szCs w:val="28"/>
+        </w:rPr>
+      </w:r>
+    </w:p>
+    <w:p>
+      <w:pPr>
+        <w:pStyle w:val="Normal"/>
+        <w:rPr>
+          <w:sz w:val="28"/>
+          <w:szCs w:val="28"/>
+        </w:rPr>
+      </w:pPr>
+      <w:r>
+        <w:rPr>
+          <w:sz w:val="28"/>
+          <w:szCs w:val="28"/>
+        </w:rPr>
+      </w:r>
+    </w:p>
+    <w:p>
+      <w:pPr>
+        <w:pStyle w:val="Normal"/>
+        <w:rPr>
+          <w:sz w:val="28"/>
+          <w:szCs w:val="28"/>
+        </w:rPr>
+      </w:pPr>
+      <w:r>
+        <w:rPr>
+          <w:sz w:val="28"/>
+          <w:szCs w:val="28"/>
+        </w:rPr>
+      </w:r>
+    </w:p>
+    <w:p>
+      <w:pPr>
+        <w:pStyle w:val="Normal"/>
+        <w:rPr>
+          <w:sz w:val="28"/>
+          <w:szCs w:val="28"/>
+        </w:rPr>
+      </w:pPr>
+      <w:r>
+        <w:rPr>
+          <w:sz w:val="28"/>
+          <w:szCs w:val="28"/>
+        </w:rPr>
+      </w:r>
+    </w:p>
+    <w:p>
+      <w:pPr>
+        <w:pStyle w:val="Normal"/>
+        <w:rPr>
+          <w:b/>
+          <w:b/>
+          <w:sz w:val="32"/>
+          <w:szCs w:val="28"/>
+        </w:rPr>
+      </w:pPr>
+      <w:r>
+        <w:rPr>
+          <w:b/>
+          <w:sz w:val="32"/>
+          <w:szCs w:val="28"/>
+        </w:rPr>
+        <w:t>Restrições de Integridade</w:t>
+      </w:r>
+    </w:p>
+    <w:p>
+      <w:pPr>
+        <w:pStyle w:val="Normal"/>
+        <w:rPr>
+          <w:b/>
+          <w:b/>
+          <w:sz w:val="32"/>
+          <w:szCs w:val="28"/>
+        </w:rPr>
+      </w:pPr>
+      <w:r>
+        <w:rPr>
+          <w:b/>
+          <w:sz w:val="32"/>
+          <w:szCs w:val="28"/>
+        </w:rPr>
+      </w:r>
+    </w:p>
+    <w:p>
+      <w:pPr>
+        <w:pStyle w:val="ListParagraph"/>
+        <w:numPr>
+          <w:ilvl w:val="0"/>
+          <w:numId w:val="3"/>
+        </w:numPr>
+        <w:rPr>
+          <w:sz w:val="28"/>
+          <w:szCs w:val="28"/>
+        </w:rPr>
+      </w:pPr>
+      <w:r>
+        <w:rPr>
+          <w:sz w:val="28"/>
+          <w:szCs w:val="28"/>
+        </w:rPr>
+        <w:t>Um Alugável não pode ser um Posto e um Espaço ao mesmo tempo.</w:t>
+      </w:r>
+    </w:p>
+    <w:p>
+      <w:pPr>
+        <w:pStyle w:val="ListParagraph"/>
+        <w:numPr>
+          <w:ilvl w:val="0"/>
+          <w:numId w:val="3"/>
+        </w:numPr>
+        <w:rPr>
+          <w:sz w:val="28"/>
+        </w:rPr>
+      </w:pPr>
+      <w:r>
+        <w:rPr>
+          <w:sz w:val="28"/>
+        </w:rPr>
+        <w:t>O atributo “estado” das entidades “Reserva” pode conter os valores “Pendente”, “Aceite”, “Declinada” ou “Cancelada”.</w:t>
+      </w:r>
+    </w:p>
+    <w:p>
+      <w:pPr>
+        <w:pStyle w:val="ListParagraph"/>
+        <w:numPr>
+          <w:ilvl w:val="0"/>
+          <w:numId w:val="3"/>
+        </w:numPr>
+        <w:rPr>
+          <w:sz w:val="28"/>
+        </w:rPr>
+      </w:pPr>
+      <w:r>
+        <w:rPr>
+          <w:sz w:val="28"/>
+        </w:rPr>
+        <w:t>Uma reserva só pode ser paga se o estado atual for “Aceite”.</w:t>
+      </w:r>
+    </w:p>
+    <w:p>
+      <w:pPr>
+        <w:pStyle w:val="ListParagraph"/>
+        <w:numPr>
+          <w:ilvl w:val="0"/>
+          <w:numId w:val="3"/>
+        </w:numPr>
+        <w:rPr>
+          <w:sz w:val="28"/>
+        </w:rPr>
+      </w:pPr>
+      <w:r>
+        <w:rPr>
+          <w:sz w:val="28"/>
+        </w:rPr>
+        <w:t>No máximo, só pode existir uma reserva aceite sobre cada oferta.</w:t>
+      </w:r>
+    </w:p>
+    <w:p>
+      <w:pPr>
+        <w:pStyle w:val="ListParagraph"/>
+        <w:numPr>
+          <w:ilvl w:val="0"/>
+          <w:numId w:val="3"/>
+        </w:numPr>
+        <w:rPr>
+          <w:sz w:val="28"/>
+        </w:rPr>
+      </w:pPr>
+      <w:r>
+        <w:rPr>
+          <w:sz w:val="28"/>
+        </w:rPr>
+        <w:t>As ofertas para o mesmo alugável não se podem sobrepor no tempo.</w:t>
+      </w:r>
+    </w:p>
+    <w:p>
+      <w:pPr>
+        <w:pStyle w:val="ListParagraph"/>
+        <w:numPr>
+          <w:ilvl w:val="0"/>
+          <w:numId w:val="3"/>
+        </w:numPr>
+        <w:rPr>
+          <w:sz w:val="28"/>
+        </w:rPr>
+      </w:pPr>
+      <w:bookmarkStart w:id="0" w:name="_GoBack"/>
+      <w:bookmarkEnd w:id="0"/>
+      <w:r>
+        <w:rPr>
+          <w:sz w:val="28"/>
+        </w:rPr>
+        <w:t>O atributo código da entidade alugável deve ser um número sequencial.</w:t>
+      </w:r>
+    </w:p>
+    <w:p>
+      <w:pPr>
+        <w:pStyle w:val="Normal"/>
+        <w:rPr>
+          <w:sz w:val="28"/>
+          <w:szCs w:val="28"/>
+        </w:rPr>
+      </w:pPr>
+      <w:r>
+        <w:rPr>
+          <w:sz w:val="28"/>
+          <w:szCs w:val="28"/>
+        </w:rPr>
+      </w:r>
+    </w:p>
+    <w:p>
+      <w:pPr>
+        <w:pStyle w:val="Normal"/>
+        <w:rPr>
+          <w:b/>
+          <w:b/>
+          <w:sz w:val="32"/>
+          <w:szCs w:val="28"/>
+        </w:rPr>
+      </w:pPr>
+      <w:r>
+        <w:rPr>
+          <w:b/>
+          <w:sz w:val="32"/>
+          <w:szCs w:val="28"/>
+        </w:rPr>
+        <w:t>Álgebra Relacional</w:t>
+      </w:r>
+    </w:p>
+    <w:p>
+      <w:pPr>
+        <w:pStyle w:val="Normal"/>
+        <w:rPr>
+          <w:b/>
+          <w:b/>
+          <w:sz w:val="32"/>
+          <w:szCs w:val="28"/>
+        </w:rPr>
+      </w:pPr>
+      <w:r>
+        <w:rPr>
+          <w:b/>
+          <w:sz w:val="32"/>
+          <w:szCs w:val="28"/>
+        </w:rPr>
+      </w:r>
+    </w:p>
+    <w:p>
+      <w:pPr>
+        <w:pStyle w:val="ListParagraph"/>
+        <w:numPr>
+          <w:ilvl w:val="0"/>
+          <w:numId w:val="1"/>
+        </w:numPr>
+        <w:rPr>
+          <w:sz w:val="28"/>
+          <w:szCs w:val="28"/>
+        </w:rPr>
+      </w:pPr>
+      <w:r>
+        <w:rPr>
+          <w:rFonts w:cs="Calibri" w:cstheme="minorHAnsi"/>
+          <w:sz w:val="28"/>
+          <w:szCs w:val="28"/>
+        </w:rPr>
+        <w:t>Π</w:t>
+      </w:r>
+      <w:r>
+        <w:rPr>
+          <w:sz w:val="28"/>
+          <w:szCs w:val="28"/>
+          <w:vertAlign w:val="subscript"/>
+        </w:rPr>
+        <w:t>Morada</w:t>
+      </w:r>
+      <w:r>
+        <w:rPr>
+          <w:sz w:val="28"/>
+          <w:szCs w:val="28"/>
+        </w:rPr>
+        <w:t>(</w:t>
+      </w:r>
+      <w:r>
+        <w:rPr>
+          <w:sz w:val="28"/>
+          <w:szCs w:val="28"/>
+          <w:vertAlign w:val="subscript"/>
+        </w:rPr>
+        <w:t>Código, Morada</w:t>
+      </w:r>
+      <w:r>
+        <w:rPr>
+          <w:sz w:val="28"/>
+          <w:szCs w:val="28"/>
+        </w:rPr>
+        <w:t>G</w:t>
+      </w:r>
+      <w:r>
+        <w:rPr>
+          <w:sz w:val="28"/>
+          <w:szCs w:val="28"/>
+          <w:vertAlign w:val="subscript"/>
+        </w:rPr>
+        <w:t>count()&gt;1</w:t>
+      </w:r>
+      <w:r>
+        <w:rPr>
+          <w:sz w:val="28"/>
+          <w:szCs w:val="28"/>
+        </w:rPr>
+        <w:t>(oferta))</w:t>
+      </w:r>
+    </w:p>
+    <w:p>
+      <w:pPr>
+        <w:pStyle w:val="Normal"/>
+        <w:ind w:left="360" w:hanging="0"/>
+        <w:rPr>
+          <w:sz w:val="28"/>
+          <w:szCs w:val="28"/>
+        </w:rPr>
+      </w:pPr>
+      <w:r>
+        <w:rPr>
+          <w:sz w:val="28"/>
+          <w:szCs w:val="28"/>
+        </w:rPr>
+      </w:r>
+    </w:p>
+    <w:p>
+      <w:pPr>
+        <w:pStyle w:val="ListParagraph"/>
+        <w:numPr>
+          <w:ilvl w:val="0"/>
+          <w:numId w:val="1"/>
+        </w:numPr>
+        <w:rPr>
+          <w:sz w:val="28"/>
+          <w:szCs w:val="28"/>
+        </w:rPr>
+      </w:pPr>
+      <w:bookmarkStart w:id="1" w:name="__DdeLink__196_2170551"/>
+      <w:r>
+        <w:rPr>
+          <w:rFonts w:cs="Calibri" w:cstheme="minorHAnsi"/>
+          <w:sz w:val="28"/>
+          <w:szCs w:val="28"/>
+        </w:rPr>
+        <w:t>Π</w:t>
+      </w:r>
+      <w:r>
+        <w:rPr>
+          <w:rFonts w:cs="Calibri" w:cstheme="minorHAnsi"/>
+          <w:sz w:val="28"/>
+          <w:szCs w:val="28"/>
+          <w:vertAlign w:val="subscript"/>
+        </w:rPr>
+        <w:t>Número, Estado</w:t>
+      </w:r>
+      <w:bookmarkEnd w:id="1"/>
+      <w:r>
+        <w:rPr>
+          <w:rFonts w:cs="Calibri" w:cstheme="minorHAnsi"/>
+          <w:sz w:val="28"/>
+          <w:szCs w:val="28"/>
+        </w:rPr>
+        <w:t>(</w:t>
+      </w:r>
+      <w:r>
+        <w:rPr>
+          <w:rFonts w:cs="Calibri" w:cstheme="minorHAnsi"/>
+          <w:sz w:val="28"/>
+          <w:szCs w:val="28"/>
+          <w:vertAlign w:val="subscript"/>
+        </w:rPr>
+        <w:t>Número</w:t>
+      </w:r>
+      <w:r>
+        <w:rPr>
+          <w:rFonts w:cs="Calibri" w:cstheme="minorHAnsi"/>
+          <w:sz w:val="28"/>
+          <w:szCs w:val="28"/>
+        </w:rPr>
+        <w:t>G</w:t>
+      </w:r>
+      <w:r>
+        <w:rPr>
+          <w:rFonts w:cs="Calibri" w:cstheme="minorHAnsi"/>
+          <w:sz w:val="28"/>
+          <w:szCs w:val="28"/>
+          <w:vertAlign w:val="subscript"/>
+        </w:rPr>
+        <w:t>Max(timestamp) as Timestamp</w:t>
+      </w:r>
+      <w:r>
+        <w:rPr>
+          <w:rFonts w:cs="Calibri" w:cstheme="minorHAnsi"/>
+          <w:sz w:val="28"/>
+          <w:szCs w:val="28"/>
+        </w:rPr>
+        <w:t>(Paga |x| Estado) |x| Estado)</w:t>
+      </w:r>
+    </w:p>
+    <w:p>
+      <w:pPr>
+        <w:pStyle w:val="Normal"/>
+        <w:rPr>
+          <w:sz w:val="28"/>
+          <w:szCs w:val="28"/>
+        </w:rPr>
+      </w:pPr>
+      <w:r>
+        <w:rPr>
+          <w:sz w:val="28"/>
+          <w:szCs w:val="28"/>
+        </w:rPr>
+      </w:r>
+    </w:p>
+    <w:p>
+      <w:pPr>
+        <w:pStyle w:val="ListParagraph"/>
+        <w:numPr>
+          <w:ilvl w:val="0"/>
+          <w:numId w:val="1"/>
+        </w:numPr>
+        <w:rPr/>
+      </w:pPr>
+      <w:r>
+        <w:rPr>
+          <w:rFonts w:cs="Calibri" w:cstheme="minorHAnsi"/>
+          <w:sz w:val="28"/>
+          <w:szCs w:val="28"/>
+        </w:rPr>
+        <w:t>Π</w:t>
+      </w:r>
+      <w:r>
+        <w:rPr>
+          <w:rFonts w:cs="Calibri" w:cstheme="minorHAnsi"/>
+          <w:sz w:val="28"/>
+          <w:szCs w:val="28"/>
+          <w:vertAlign w:val="subscript"/>
+        </w:rPr>
+        <w:t>Morada</w:t>
+      </w:r>
+      <w:r>
+        <w:rPr>
+          <w:rFonts w:cs="Calibri" w:cstheme="minorHAnsi"/>
+          <w:sz w:val="28"/>
+          <w:szCs w:val="28"/>
+          <w:vertAlign w:val="subscript"/>
+        </w:rPr>
+        <w:t xml:space="preserve">, </w:t>
+      </w:r>
+      <w:r>
+        <w:rPr>
+          <w:rFonts w:cs="Calibri" w:cstheme="minorHAnsi"/>
+          <w:sz w:val="28"/>
+          <w:szCs w:val="28"/>
+          <w:vertAlign w:val="subscript"/>
+        </w:rPr>
+        <w:t>Código</w:t>
+      </w:r>
+      <w:r>
+        <w:rPr>
+          <w:sz w:val="28"/>
+          <w:szCs w:val="28"/>
+        </w:rPr>
+        <w:t>(E</w:t>
+      </w:r>
+      <w:r>
+        <w:rPr>
+          <w:sz w:val="28"/>
+          <w:szCs w:val="28"/>
+        </w:rPr>
+        <w:t>spaço</w:t>
+      </w:r>
+      <w:r>
+        <w:rPr>
+          <w:sz w:val="28"/>
+          <w:szCs w:val="28"/>
+        </w:rPr>
+        <w:t>)</w:t>
+      </w:r>
+      <w:r>
+        <w:rPr>
+          <w:sz w:val="28"/>
+          <w:szCs w:val="28"/>
+        </w:rPr>
+        <w:t xml:space="preserve"> – </w:t>
+      </w:r>
+      <w:r>
+        <w:rPr>
+          <w:rFonts w:cs="Calibri" w:cstheme="minorHAnsi"/>
+          <w:sz w:val="28"/>
+          <w:szCs w:val="28"/>
+        </w:rPr>
+        <w:t>Π</w:t>
+      </w:r>
+      <w:r>
+        <w:rPr>
+          <w:rFonts w:cs="Calibri" w:cstheme="minorHAnsi"/>
+          <w:sz w:val="28"/>
+          <w:szCs w:val="28"/>
+          <w:vertAlign w:val="subscript"/>
+        </w:rPr>
+        <w:t xml:space="preserve">Morada, Código </w:t>
+      </w:r>
+      <w:r>
+        <w:rPr>
+          <w:sz w:val="28"/>
+          <w:szCs w:val="28"/>
+        </w:rPr>
+        <w:t>(</w:t>
+      </w:r>
+      <w:r>
+        <w:rPr>
+          <w:rFonts w:cs="Calibri" w:cstheme="minorHAnsi"/>
+          <w:sz w:val="28"/>
+          <w:szCs w:val="28"/>
+        </w:rPr>
+        <w:t>ρ</w:t>
+      </w:r>
+      <w:r>
+        <w:rPr>
+          <w:sz w:val="28"/>
+          <w:szCs w:val="28"/>
+          <w:vertAlign w:val="subscript"/>
+        </w:rPr>
+        <w:t xml:space="preserve">(E_morada-&gt;Morada, E_Código-&gt;Código) </w:t>
+      </w:r>
+      <w:r>
+        <w:rPr>
+          <w:sz w:val="28"/>
+          <w:szCs w:val="28"/>
+        </w:rPr>
+        <w:t>((</w:t>
+      </w:r>
+      <w:r>
+        <w:rPr>
+          <w:rFonts w:cs="Calibri" w:cstheme="minorHAnsi"/>
+          <w:sz w:val="28"/>
+          <w:szCs w:val="28"/>
+        </w:rPr>
+        <w:t>ρ</w:t>
+      </w:r>
+      <w:r>
+        <w:rPr>
+          <w:sz w:val="28"/>
+          <w:szCs w:val="28"/>
+          <w:vertAlign w:val="subscript"/>
+        </w:rPr>
+        <w:t>(Morada-&gt;P_Morada, Código-&gt;P_Código)</w:t>
+      </w:r>
+      <w:r>
+        <w:rPr>
+          <w:sz w:val="28"/>
+          <w:szCs w:val="28"/>
+        </w:rPr>
+        <w:t xml:space="preserve"> (Posto - </w:t>
+      </w:r>
+      <w:r>
+        <w:rPr>
+          <w:rFonts w:cs="Calibri" w:cstheme="minorHAnsi"/>
+          <w:sz w:val="28"/>
+          <w:szCs w:val="28"/>
+        </w:rPr>
+        <w:t>Π</w:t>
+      </w:r>
+      <w:r>
+        <w:rPr>
+          <w:rFonts w:cs="Calibri" w:cstheme="minorHAnsi"/>
+          <w:sz w:val="28"/>
+          <w:szCs w:val="28"/>
+          <w:vertAlign w:val="subscript"/>
+        </w:rPr>
+        <w:t xml:space="preserve">Morada, Código </w:t>
+      </w:r>
+      <w:r>
+        <w:rPr>
+          <w:sz w:val="28"/>
+          <w:szCs w:val="28"/>
+        </w:rPr>
+        <w:t>(</w:t>
+      </w:r>
+      <w:r>
+        <w:rPr>
+          <w:rFonts w:cs="Calibri" w:cstheme="minorHAnsi"/>
+          <w:sz w:val="28"/>
+          <w:szCs w:val="28"/>
+        </w:rPr>
+        <w:t>σ</w:t>
+      </w:r>
+      <w:r>
+        <w:rPr>
+          <w:sz w:val="28"/>
+          <w:szCs w:val="28"/>
+          <w:vertAlign w:val="subscript"/>
+        </w:rPr>
+        <w:t>Reserva = “Aceite”</w:t>
+      </w:r>
+      <w:r>
+        <w:rPr>
+          <w:sz w:val="28"/>
+          <w:szCs w:val="28"/>
+        </w:rPr>
+        <w:t>(Aluga |x| Estado))) |x| Inserido)))</w:t>
+      </w:r>
+    </w:p>
+    <w:p>
+      <w:pPr>
+        <w:pStyle w:val="Normal"/>
+        <w:rPr>
+          <w:b/>
+          <w:b/>
+          <w:sz w:val="32"/>
+          <w:szCs w:val="28"/>
+        </w:rPr>
+      </w:pPr>
+      <w:r>
+        <w:rPr>
+          <w:b/>
+          <w:sz w:val="32"/>
+          <w:szCs w:val="28"/>
+        </w:rPr>
+      </w:r>
+    </w:p>
+    <w:p>
+      <w:pPr>
+        <w:pStyle w:val="Normal"/>
+        <w:rPr>
+          <w:b/>
+          <w:b/>
+          <w:sz w:val="32"/>
+          <w:szCs w:val="28"/>
+        </w:rPr>
+      </w:pPr>
+      <w:r>
+        <w:rPr>
+          <w:b/>
+          <w:sz w:val="32"/>
+          <w:szCs w:val="28"/>
+        </w:rPr>
+      </w:r>
+    </w:p>
+    <w:p>
+      <w:pPr>
+        <w:pStyle w:val="Normal"/>
+        <w:rPr>
+          <w:b/>
+          <w:b/>
+          <w:sz w:val="32"/>
+          <w:szCs w:val="28"/>
+        </w:rPr>
+      </w:pPr>
+      <w:r>
+        <w:rPr>
+          <w:b/>
+          <w:sz w:val="32"/>
+          <w:szCs w:val="28"/>
+        </w:rPr>
+      </w:r>
+    </w:p>
+    <w:p>
+      <w:pPr>
+        <w:pStyle w:val="Normal"/>
+        <w:rPr>
+          <w:b/>
+          <w:b/>
+          <w:sz w:val="32"/>
+          <w:szCs w:val="28"/>
+        </w:rPr>
+      </w:pPr>
+      <w:r>
+        <w:rPr>
+          <w:b/>
+          <w:sz w:val="32"/>
+          <w:szCs w:val="28"/>
+        </w:rPr>
+      </w:r>
+    </w:p>
+    <w:p>
+      <w:pPr>
+        <w:pStyle w:val="Normal"/>
+        <w:rPr>
+          <w:b/>
+          <w:b/>
+          <w:sz w:val="32"/>
+          <w:szCs w:val="28"/>
+        </w:rPr>
+      </w:pPr>
+      <w:r>
+        <w:rPr>
+          <w:b/>
+          <w:sz w:val="32"/>
+          <w:szCs w:val="28"/>
+        </w:rPr>
+      </w:r>
+    </w:p>
+    <w:p>
+      <w:pPr>
+        <w:pStyle w:val="Normal"/>
+        <w:rPr>
+          <w:b/>
+          <w:b/>
+          <w:sz w:val="32"/>
+          <w:szCs w:val="28"/>
+        </w:rPr>
+      </w:pPr>
+      <w:r>
+        <w:rPr>
+          <w:b/>
+          <w:sz w:val="32"/>
+          <w:szCs w:val="28"/>
+        </w:rPr>
+        <w:t>SQL</w:t>
+      </w:r>
+    </w:p>
+    <w:p>
+      <w:pPr>
+        <w:pStyle w:val="Normal"/>
+        <w:rPr>
+          <w:sz w:val="32"/>
+          <w:szCs w:val="28"/>
+        </w:rPr>
+      </w:pPr>
+      <w:r>
+        <w:rPr>
+          <w:sz w:val="32"/>
+          <w:szCs w:val="28"/>
+        </w:rPr>
+      </w:r>
+    </w:p>
+    <w:p>
+      <w:pPr>
+        <w:pStyle w:val="ListParagraph"/>
+        <w:numPr>
+          <w:ilvl w:val="0"/>
+          <w:numId w:val="2"/>
+        </w:numPr>
+        <w:rPr>
+          <w:sz w:val="28"/>
+          <w:szCs w:val="28"/>
+        </w:rPr>
+      </w:pPr>
+      <w:r>
+        <w:rPr>
+          <w:sz w:val="28"/>
+          <w:szCs w:val="28"/>
+        </w:rPr>
+        <w:t>SELECT Morada</w:t>
+      </w:r>
+    </w:p>
+    <w:p>
+      <w:pPr>
+        <w:pStyle w:val="Normal"/>
+        <w:ind w:left="720" w:hanging="0"/>
+        <w:rPr>
+          <w:sz w:val="28"/>
+          <w:szCs w:val="28"/>
+          <w:lang w:val="en-GB"/>
+        </w:rPr>
+      </w:pPr>
+      <w:r>
+        <w:rPr>
+          <w:sz w:val="28"/>
+          <w:szCs w:val="28"/>
+          <w:lang w:val="en-GB"/>
+        </w:rPr>
+        <w:t>FROM Oferta</w:t>
+      </w:r>
+    </w:p>
+    <w:p>
+      <w:pPr>
+        <w:pStyle w:val="Normal"/>
+        <w:ind w:left="720" w:hanging="0"/>
+        <w:rPr>
+          <w:sz w:val="28"/>
+          <w:szCs w:val="28"/>
+          <w:lang w:val="en-GB"/>
+        </w:rPr>
+      </w:pPr>
+      <w:r>
+        <w:rPr>
+          <w:sz w:val="28"/>
+          <w:szCs w:val="28"/>
+          <w:lang w:val="en-GB"/>
+        </w:rPr>
+        <w:t>GROUP BY Morada AND Código</w:t>
+      </w:r>
+    </w:p>
+    <w:p>
+      <w:pPr>
+        <w:pStyle w:val="Normal"/>
+        <w:ind w:left="720" w:hanging="0"/>
+        <w:rPr>
+          <w:sz w:val="28"/>
+          <w:szCs w:val="28"/>
+          <w:lang w:val="en-GB"/>
+        </w:rPr>
+      </w:pPr>
+      <w:r>
+        <w:rPr>
+          <w:sz w:val="28"/>
+          <w:szCs w:val="28"/>
+          <w:lang w:val="en-GB"/>
+        </w:rPr>
+        <w:t>HAVING count(*) &gt; 1</w:t>
+      </w:r>
+    </w:p>
+    <w:p>
+      <w:pPr>
+        <w:pStyle w:val="Normal"/>
+        <w:rPr>
+          <w:sz w:val="28"/>
+          <w:szCs w:val="28"/>
+          <w:lang w:val="en-GB"/>
+        </w:rPr>
+      </w:pPr>
+      <w:r>
+        <w:rPr>
+          <w:sz w:val="28"/>
+          <w:szCs w:val="28"/>
+          <w:lang w:val="en-GB"/>
+        </w:rPr>
+      </w:r>
+    </w:p>
+    <w:p>
+      <w:pPr>
+        <w:pStyle w:val="ListParagraph"/>
+        <w:numPr>
+          <w:ilvl w:val="0"/>
+          <w:numId w:val="2"/>
+        </w:numPr>
+        <w:rPr>
+          <w:sz w:val="28"/>
+          <w:szCs w:val="28"/>
+          <w:lang w:val="en-GB"/>
+        </w:rPr>
+      </w:pPr>
+      <w:r>
+        <w:rPr>
+          <w:sz w:val="28"/>
+          <w:szCs w:val="28"/>
+          <w:lang w:val="en-GB"/>
+        </w:rPr>
+        <w:t>SELECT Número, Estado</w:t>
+      </w:r>
+    </w:p>
+    <w:p>
+      <w:pPr>
+        <w:pStyle w:val="Normal"/>
+        <w:ind w:left="708" w:hanging="0"/>
+        <w:rPr>
+          <w:sz w:val="28"/>
+          <w:szCs w:val="28"/>
+        </w:rPr>
+      </w:pPr>
+      <w:r>
+        <w:rPr>
+          <w:sz w:val="28"/>
+          <w:szCs w:val="28"/>
+        </w:rPr>
+        <w:t>FROM Estado NATURAL JOIN</w:t>
+      </w:r>
+    </w:p>
+    <w:p>
+      <w:pPr>
+        <w:pStyle w:val="Normal"/>
+        <w:ind w:left="360" w:firstLine="708"/>
+        <w:rPr>
+          <w:sz w:val="28"/>
+          <w:szCs w:val="28"/>
+        </w:rPr>
+      </w:pPr>
+      <w:r>
+        <w:rPr>
+          <w:sz w:val="28"/>
+          <w:szCs w:val="28"/>
+        </w:rPr>
+        <w:t>(SELECT Número, MAX(Timestamp) AS Timestamp</w:t>
+      </w:r>
+    </w:p>
+    <w:p>
+      <w:pPr>
+        <w:pStyle w:val="Normal"/>
+        <w:ind w:left="708" w:firstLine="360"/>
+        <w:rPr>
+          <w:sz w:val="28"/>
+          <w:szCs w:val="28"/>
+        </w:rPr>
+      </w:pPr>
+      <w:r>
+        <w:rPr>
+          <w:sz w:val="28"/>
+          <w:szCs w:val="28"/>
+        </w:rPr>
+        <w:t>FROM Paga NATURAL JOIN Estado</w:t>
+      </w:r>
+    </w:p>
+    <w:p>
+      <w:pPr>
+        <w:pStyle w:val="Normal"/>
+        <w:ind w:left="708" w:firstLine="360"/>
+        <w:rPr>
+          <w:sz w:val="28"/>
+          <w:szCs w:val="28"/>
+        </w:rPr>
+      </w:pPr>
+      <w:r>
+        <w:rPr>
+          <w:sz w:val="28"/>
+          <w:szCs w:val="28"/>
+        </w:rPr>
+        <w:t>GROUP BY Número</w:t>
+      </w:r>
+      <w:r>
+        <w:rPr>
+          <w:sz w:val="28"/>
+          <w:szCs w:val="28"/>
+          <w:lang w:val="en-GB"/>
         </w:rPr>
         <w:t>)</w:t>
       </w:r>
@@ -1233,6 +2802,395 @@
     </w:sectPr>
   </w:body>
 </w:document>
+</file>
+
+<file path=word/numbering.xml><?xml version="1.0" encoding="utf-8"?>
+<w:numbering xmlns:w="http://schemas.openxmlformats.org/wordprocessingml/2006/main" xmlns:o="urn:schemas-microsoft-com:office:office" xmlns:r="http://schemas.openxmlformats.org/officeDocument/2006/relationships" xmlns:v="urn:schemas-microsoft-com:vml">
+  <w:abstractNum w:abstractNumId="1">
+    <w:lvl w:ilvl="0">
+      <w:start w:val="1"/>
+      <w:numFmt w:val="decimal"/>
+      <w:lvlText w:val="%1-"/>
+      <w:lvlJc w:val="left"/>
+      <w:pPr>
+        <w:ind w:left="720" w:hanging="360"/>
+      </w:pPr>
+      <w:rPr>
+        <w:sz w:val="28"/>
+        <w:b/>
+      </w:rPr>
+    </w:lvl>
+    <w:lvl w:ilvl="1">
+      <w:start w:val="1"/>
+      <w:numFmt w:val="lowerLetter"/>
+      <w:lvlText w:val="%2."/>
+      <w:lvlJc w:val="left"/>
+      <w:pPr>
+        <w:ind w:left="1440" w:hanging="360"/>
+      </w:pPr>
+    </w:lvl>
+    <w:lvl w:ilvl="2">
+      <w:start w:val="1"/>
+      <w:numFmt w:val="lowerRoman"/>
+      <w:lvlText w:val="%3."/>
+      <w:lvlJc w:val="right"/>
+      <w:pPr>
+        <w:ind w:left="2160" w:hanging="180"/>
+      </w:pPr>
+    </w:lvl>
+    <w:lvl w:ilvl="3">
+      <w:start w:val="1"/>
+      <w:numFmt w:val="decimal"/>
+      <w:lvlText w:val="%4."/>
+      <w:lvlJc w:val="left"/>
+      <w:pPr>
+        <w:ind w:left="2880" w:hanging="360"/>
+      </w:pPr>
+    </w:lvl>
+    <w:lvl w:ilvl="4">
+      <w:start w:val="1"/>
+      <w:numFmt w:val="lowerLetter"/>
+      <w:lvlText w:val="%5."/>
+      <w:lvlJc w:val="left"/>
+      <w:pPr>
+        <w:ind w:left="3600" w:hanging="360"/>
+      </w:pPr>
+    </w:lvl>
+    <w:lvl w:ilvl="5">
+      <w:start w:val="1"/>
+      <w:numFmt w:val="lowerRoman"/>
+      <w:lvlText w:val="%6."/>
+      <w:lvlJc w:val="right"/>
+      <w:pPr>
+        <w:ind w:left="4320" w:hanging="180"/>
+      </w:pPr>
+    </w:lvl>
+    <w:lvl w:ilvl="6">
+      <w:start w:val="1"/>
+      <w:numFmt w:val="decimal"/>
+      <w:lvlText w:val="%7."/>
+      <w:lvlJc w:val="left"/>
+      <w:pPr>
+        <w:ind w:left="5040" w:hanging="360"/>
+      </w:pPr>
+    </w:lvl>
+    <w:lvl w:ilvl="7">
+      <w:start w:val="1"/>
+      <w:numFmt w:val="lowerLetter"/>
+      <w:lvlText w:val="%8."/>
+      <w:lvlJc w:val="left"/>
+      <w:pPr>
+        <w:ind w:left="5760" w:hanging="360"/>
+      </w:pPr>
+    </w:lvl>
+    <w:lvl w:ilvl="8">
+      <w:start w:val="1"/>
+      <w:numFmt w:val="lowerRoman"/>
+      <w:lvlText w:val="%9."/>
+      <w:lvlJc w:val="right"/>
+      <w:pPr>
+        <w:ind w:left="6480" w:hanging="180"/>
+      </w:pPr>
+    </w:lvl>
+  </w:abstractNum>
+  <w:abstractNum w:abstractNumId="2">
+    <w:lvl w:ilvl="0">
+      <w:start w:val="1"/>
+      <w:numFmt w:val="decimal"/>
+      <w:lvlText w:val="%1-"/>
+      <w:lvlJc w:val="left"/>
+      <w:pPr>
+        <w:ind w:left="720" w:hanging="360"/>
+      </w:pPr>
+    </w:lvl>
+    <w:lvl w:ilvl="1">
+      <w:start w:val="1"/>
+      <w:numFmt w:val="lowerLetter"/>
+      <w:lvlText w:val="%2."/>
+      <w:lvlJc w:val="left"/>
+      <w:pPr>
+        <w:ind w:left="1440" w:hanging="360"/>
+      </w:pPr>
+    </w:lvl>
+    <w:lvl w:ilvl="2">
+      <w:start w:val="1"/>
+      <w:numFmt w:val="lowerRoman"/>
+      <w:lvlText w:val="%3."/>
+      <w:lvlJc w:val="right"/>
+      <w:pPr>
+        <w:ind w:left="2160" w:hanging="180"/>
+      </w:pPr>
+    </w:lvl>
+    <w:lvl w:ilvl="3">
+      <w:start w:val="1"/>
+      <w:numFmt w:val="decimal"/>
+      <w:lvlText w:val="%4."/>
+      <w:lvlJc w:val="left"/>
+      <w:pPr>
+        <w:ind w:left="2880" w:hanging="360"/>
+      </w:pPr>
+    </w:lvl>
+    <w:lvl w:ilvl="4">
+      <w:start w:val="1"/>
+      <w:numFmt w:val="lowerLetter"/>
+      <w:lvlText w:val="%5."/>
+      <w:lvlJc w:val="left"/>
+      <w:pPr>
+        <w:ind w:left="3600" w:hanging="360"/>
+      </w:pPr>
+    </w:lvl>
+    <w:lvl w:ilvl="5">
+      <w:start w:val="1"/>
+      <w:numFmt w:val="lowerRoman"/>
+      <w:lvlText w:val="%6."/>
+      <w:lvlJc w:val="right"/>
+      <w:pPr>
+        <w:ind w:left="4320" w:hanging="180"/>
+      </w:pPr>
+    </w:lvl>
+    <w:lvl w:ilvl="6">
+      <w:start w:val="1"/>
+      <w:numFmt w:val="decimal"/>
+      <w:lvlText w:val="%7."/>
+      <w:lvlJc w:val="left"/>
+      <w:pPr>
+        <w:ind w:left="5040" w:hanging="360"/>
+      </w:pPr>
+    </w:lvl>
+    <w:lvl w:ilvl="7">
+      <w:start w:val="1"/>
+      <w:numFmt w:val="lowerLetter"/>
+      <w:lvlText w:val="%8."/>
+      <w:lvlJc w:val="left"/>
+      <w:pPr>
+        <w:ind w:left="5760" w:hanging="360"/>
+      </w:pPr>
+    </w:lvl>
+    <w:lvl w:ilvl="8">
+      <w:start w:val="1"/>
+      <w:numFmt w:val="lowerRoman"/>
+      <w:lvlText w:val="%9."/>
+      <w:lvlJc w:val="right"/>
+      <w:pPr>
+        <w:ind w:left="6480" w:hanging="180"/>
+      </w:pPr>
+    </w:lvl>
+  </w:abstractNum>
+  <w:abstractNum w:abstractNumId="3">
+    <w:lvl w:ilvl="0">
+      <w:start w:val="1"/>
+      <w:numFmt w:val="decimal"/>
+      <w:lvlText w:val="%1-"/>
+      <w:lvlJc w:val="left"/>
+      <w:pPr>
+        <w:ind w:left="720" w:hanging="360"/>
+      </w:pPr>
+    </w:lvl>
+    <w:lvl w:ilvl="1">
+      <w:start w:val="1"/>
+      <w:numFmt w:val="lowerLetter"/>
+      <w:lvlText w:val="%2."/>
+      <w:lvlJc w:val="left"/>
+      <w:pPr>
+        <w:ind w:left="1440" w:hanging="360"/>
+      </w:pPr>
+    </w:lvl>
+    <w:lvl w:ilvl="2">
+      <w:start w:val="1"/>
+      <w:numFmt w:val="lowerRoman"/>
+      <w:lvlText w:val="%3."/>
+      <w:lvlJc w:val="right"/>
+      <w:pPr>
+        <w:ind w:left="2160" w:hanging="180"/>
+      </w:pPr>
+    </w:lvl>
+    <w:lvl w:ilvl="3">
+      <w:start w:val="1"/>
+      <w:numFmt w:val="decimal"/>
+      <w:lvlText w:val="%4."/>
+      <w:lvlJc w:val="left"/>
+      <w:pPr>
+        <w:ind w:left="2880" w:hanging="360"/>
+      </w:pPr>
+    </w:lvl>
+    <w:lvl w:ilvl="4">
+      <w:start w:val="1"/>
+      <w:numFmt w:val="lowerLetter"/>
+      <w:lvlText w:val="%5."/>
+      <w:lvlJc w:val="left"/>
+      <w:pPr>
+        <w:ind w:left="3600" w:hanging="360"/>
+      </w:pPr>
+    </w:lvl>
+    <w:lvl w:ilvl="5">
+      <w:start w:val="1"/>
+      <w:numFmt w:val="lowerRoman"/>
+      <w:lvlText w:val="%6."/>
+      <w:lvlJc w:val="right"/>
+      <w:pPr>
+        <w:ind w:left="4320" w:hanging="180"/>
+      </w:pPr>
+    </w:lvl>
+    <w:lvl w:ilvl="6">
+      <w:start w:val="1"/>
+      <w:numFmt w:val="decimal"/>
+      <w:lvlText w:val="%7."/>
+      <w:lvlJc w:val="left"/>
+      <w:pPr>
+        <w:ind w:left="5040" w:hanging="360"/>
+      </w:pPr>
+    </w:lvl>
+    <w:lvl w:ilvl="7">
+      <w:start w:val="1"/>
+      <w:numFmt w:val="lowerLetter"/>
+      <w:lvlText w:val="%8."/>
+      <w:lvlJc w:val="left"/>
+      <w:pPr>
+        <w:ind w:left="5760" w:hanging="360"/>
+      </w:pPr>
+    </w:lvl>
+    <w:lvl w:ilvl="8">
+      <w:start w:val="1"/>
+      <w:numFmt w:val="lowerRoman"/>
+      <w:lvlText w:val="%9."/>
+      <w:lvlJc w:val="right"/>
+      <w:pPr>
+        <w:ind w:left="6480" w:hanging="180"/>
+      </w:pPr>
+    </w:lvl>
+  </w:abstractNum>
+  <w:abstractNum w:abstractNumId="4">
+    <w:lvl w:ilvl="0">
+      <w:start w:val="1"/>
+      <w:numFmt w:val="none"/>
+      <w:suff w:val="nothing"/>
+      <w:lvlText w:val=""/>
+      <w:lvlJc w:val="left"/>
+      <w:pPr>
+        <w:tabs>
+          <w:tab w:val="num" w:pos="432"/>
+        </w:tabs>
+        <w:ind w:left="432" w:hanging="432"/>
+      </w:pPr>
+    </w:lvl>
+    <w:lvl w:ilvl="1">
+      <w:start w:val="1"/>
+      <w:numFmt w:val="none"/>
+      <w:suff w:val="nothing"/>
+      <w:lvlText w:val=""/>
+      <w:lvlJc w:val="left"/>
+      <w:pPr>
+        <w:tabs>
+          <w:tab w:val="num" w:pos="576"/>
+        </w:tabs>
+        <w:ind w:left="576" w:hanging="576"/>
+      </w:pPr>
+    </w:lvl>
+    <w:lvl w:ilvl="2">
+      <w:start w:val="1"/>
+      <w:numFmt w:val="none"/>
+      <w:suff w:val="nothing"/>
+      <w:lvlText w:val=""/>
+      <w:lvlJc w:val="left"/>
+      <w:pPr>
+        <w:tabs>
+          <w:tab w:val="num" w:pos="720"/>
+        </w:tabs>
+        <w:ind w:left="720" w:hanging="720"/>
+      </w:pPr>
+    </w:lvl>
+    <w:lvl w:ilvl="3">
+      <w:start w:val="1"/>
+      <w:numFmt w:val="none"/>
+      <w:suff w:val="nothing"/>
+      <w:lvlText w:val=""/>
+      <w:lvlJc w:val="left"/>
+      <w:pPr>
+        <w:tabs>
+          <w:tab w:val="num" w:pos="864"/>
+        </w:tabs>
+        <w:ind w:left="864" w:hanging="864"/>
+      </w:pPr>
+    </w:lvl>
+    <w:lvl w:ilvl="4">
+      <w:start w:val="1"/>
+      <w:numFmt w:val="none"/>
+      <w:suff w:val="nothing"/>
+      <w:lvlText w:val=""/>
+      <w:lvlJc w:val="left"/>
+      <w:pPr>
+        <w:tabs>
+          <w:tab w:val="num" w:pos="1008"/>
+        </w:tabs>
+        <w:ind w:left="1008" w:hanging="1008"/>
+      </w:pPr>
+    </w:lvl>
+    <w:lvl w:ilvl="5">
+      <w:start w:val="1"/>
+      <w:numFmt w:val="none"/>
+      <w:suff w:val="nothing"/>
+      <w:lvlText w:val=""/>
+      <w:lvlJc w:val="left"/>
+      <w:pPr>
+        <w:tabs>
+          <w:tab w:val="num" w:pos="1152"/>
+        </w:tabs>
+        <w:ind w:left="1152" w:hanging="1152"/>
+      </w:pPr>
+    </w:lvl>
+    <w:lvl w:ilvl="6">
+      <w:start w:val="1"/>
+      <w:numFmt w:val="none"/>
+      <w:suff w:val="nothing"/>
+      <w:lvlText w:val=""/>
+      <w:lvlJc w:val="left"/>
+      <w:pPr>
+        <w:tabs>
+          <w:tab w:val="num" w:pos="1296"/>
+        </w:tabs>
+        <w:ind w:left="1296" w:hanging="1296"/>
+      </w:pPr>
+    </w:lvl>
+    <w:lvl w:ilvl="7">
+      <w:start w:val="1"/>
+      <w:numFmt w:val="none"/>
+      <w:suff w:val="nothing"/>
+      <w:lvlText w:val=""/>
+      <w:lvlJc w:val="left"/>
+      <w:pPr>
+        <w:tabs>
+          <w:tab w:val="num" w:pos="1440"/>
+        </w:tabs>
+        <w:ind w:left="1440" w:hanging="1440"/>
+      </w:pPr>
+    </w:lvl>
+    <w:lvl w:ilvl="8">
+      <w:start w:val="1"/>
+      <w:numFmt w:val="none"/>
+      <w:suff w:val="nothing"/>
+      <w:lvlText w:val=""/>
+      <w:lvlJc w:val="left"/>
+      <w:pPr>
+        <w:tabs>
+          <w:tab w:val="num" w:pos="1584"/>
+        </w:tabs>
+        <w:ind w:left="1584" w:hanging="1584"/>
+      </w:pPr>
+    </w:lvl>
+  </w:abstractNum>
+  <w:num w:numId="1">
+    <w:abstractNumId w:val="1"/>
+  </w:num>
+  <w:num w:numId="2">
+    <w:abstractNumId w:val="2"/>
+  </w:num>
+  <w:num w:numId="3">
+    <w:abstractNumId w:val="3"/>
+  </w:num>
+  <w:num w:numId="4">
+    <w:abstractNumId w:val="4"/>
+  </w:num>
+</w:numbering>
 </file>
 
 <file path=word/styles.xml><?xml version="1.0" encoding="utf-8"?>
@@ -1356,6 +3314,7 @@
     <w:lsdException w:name="HTML Sample" w:semiHidden="1" w:unhideWhenUsed="1"/>
     <w:lsdException w:name="HTML Typewriter" w:semiHidden="1" w:unhideWhenUsed="1"/>
     <w:lsdException w:name="HTML Variable" w:semiHidden="1" w:unhideWhenUsed="1"/>
+    <w:lsdException w:name="Normal Table" w:semiHidden="1" w:unhideWhenUsed="1"/>
     <w:lsdException w:name="annotation subject" w:semiHidden="1" w:unhideWhenUsed="1"/>
     <w:lsdException w:name="No List" w:semiHidden="1" w:unhideWhenUsed="1"/>
     <w:lsdException w:name="Outline List 1" w:semiHidden="1" w:unhideWhenUsed="1"/>
@@ -1401,9 +3360,11 @@
     <w:lsdException w:name="Table Subtle 1" w:semiHidden="1" w:unhideWhenUsed="1"/>
     <w:lsdException w:name="Table Subtle 2" w:semiHidden="1" w:unhideWhenUsed="1"/>
     <w:lsdException w:name="Table Web 1" w:semiHidden="1" w:unhideWhenUsed="1"/>
+    <w:lsdException w:name="Table Web 2" w:semiHidden="1" w:unhideWhenUsed="1"/>
     <w:lsdException w:name="Table Web 3" w:semiHidden="1" w:unhideWhenUsed="1"/>
     <w:lsdException w:name="Balloon Text" w:semiHidden="1" w:unhideWhenUsed="1"/>
     <w:lsdException w:name="Table Grid" w:uiPriority="39"/>
+    <w:lsdException w:name="Table Theme" w:semiHidden="1" w:unhideWhenUsed="1"/>
     <w:lsdException w:name="Placeholder Text" w:semiHidden="1"/>
     <w:lsdException w:name="No Spacing" w:uiPriority="1" w:qFormat="1"/>
     <w:lsdException w:name="Light Shading" w:uiPriority="60"/>
@@ -1648,7 +3609,24 @@
     <w:qFormat/>
     <w:rPr/>
   </w:style>
-  <w:style w:type="paragraph" w:styleId="Heading">
+  <w:style w:type="character" w:styleId="FooterChar" w:customStyle="1">
+    <w:name w:val="Footer Char"/>
+    <w:basedOn w:val="DefaultParagraphFont"/>
+    <w:link w:val="Footer"/>
+    <w:uiPriority w:val="99"/>
+    <w:qFormat/>
+    <w:rsid w:val="009d3e7c"/>
+    <w:rPr/>
+  </w:style>
+  <w:style w:type="character" w:styleId="ListLabel1">
+    <w:name w:val="ListLabel 1"/>
+    <w:qFormat/>
+    <w:rPr>
+      <w:b/>
+      <w:sz w:val="28"/>
+    </w:rPr>
+  </w:style>
+  <w:style w:type="paragraph" w:styleId="Heading" w:customStyle="1">
     <w:name w:val="Heading"/>
     <w:basedOn w:val="Normal"/>
     <w:next w:val="TextBody"/>
@@ -1695,7 +3673,7 @@
       <w:szCs w:val="24"/>
     </w:rPr>
   </w:style>
-  <w:style w:type="paragraph" w:styleId="Index">
+  <w:style w:type="paragraph" w:styleId="Index" w:customStyle="1">
     <w:name w:val="Index"/>
     <w:basedOn w:val="Normal"/>
     <w:qFormat/>
@@ -1705,6 +3683,51 @@
     <w:rPr>
       <w:rFonts w:cs="FreeSans"/>
     </w:rPr>
+  </w:style>
+  <w:style w:type="paragraph" w:styleId="Caption1">
+    <w:name w:val="caption"/>
+    <w:basedOn w:val="Normal"/>
+    <w:qFormat/>
+    <w:pPr>
+      <w:suppressLineNumbers/>
+      <w:spacing w:before="120" w:after="120"/>
+    </w:pPr>
+    <w:rPr>
+      <w:rFonts w:cs="FreeSans"/>
+      <w:i/>
+      <w:iCs/>
+      <w:sz w:val="24"/>
+      <w:szCs w:val="24"/>
+    </w:rPr>
+  </w:style>
+  <w:style w:type="paragraph" w:styleId="ListParagraph">
+    <w:name w:val="List Paragraph"/>
+    <w:basedOn w:val="Normal"/>
+    <w:uiPriority w:val="34"/>
+    <w:qFormat/>
+    <w:rsid w:val="00b801b9"/>
+    <w:pPr>
+      <w:spacing w:before="0" w:after="160"/>
+      <w:ind w:left="720" w:hanging="0"/>
+      <w:contextualSpacing/>
+    </w:pPr>
+    <w:rPr/>
+  </w:style>
+  <w:style w:type="paragraph" w:styleId="Footer">
+    <w:name w:val="Footer"/>
+    <w:basedOn w:val="Normal"/>
+    <w:link w:val="FooterChar"/>
+    <w:uiPriority w:val="99"/>
+    <w:unhideWhenUsed/>
+    <w:rsid w:val="009d3e7c"/>
+    <w:pPr>
+      <w:tabs>
+        <w:tab w:val="center" w:pos="4252" w:leader="none"/>
+        <w:tab w:val="right" w:pos="8504" w:leader="none"/>
+      </w:tabs>
+      <w:spacing w:lineRule="auto" w:line="240" w:before="0" w:after="0"/>
+    </w:pPr>
+    <w:rPr/>
   </w:style>
   <w:style w:type="numbering" w:styleId="NoList" w:default="1">
     <w:name w:val="No List"/>

</xml_diff>